<commit_message>
reportes para el PJ
</commit_message>
<xml_diff>
--- a/Gestión de Configuración/GXO - DR - GC.docx
+++ b/Gestión de Configuración/GXO - DR - GC.docx
@@ -1,6 +1,6 @@
 
 <file path=word/document.xml><?xml version="1.0" encoding="utf-8"?>
-<w:document xmlns:wpc="http://schemas.microsoft.com/office/word/2010/wordprocessingCanvas" xmlns:mc="http://schemas.openxmlformats.org/markup-compatibility/2006" xmlns:o="urn:schemas-microsoft-com:office:office" xmlns:r="http://schemas.openxmlformats.org/officeDocument/2006/relationships" xmlns:m="http://schemas.openxmlformats.org/officeDocument/2006/math" xmlns:v="urn:schemas-microsoft-com:vml" xmlns:wp14="http://schemas.microsoft.com/office/word/2010/wordprocessingDrawing" xmlns:wp="http://schemas.openxmlformats.org/drawingml/2006/wordprocessingDrawing" xmlns:w10="urn:schemas-microsoft-com:office:word" xmlns:w="http://schemas.openxmlformats.org/wordprocessingml/2006/main" xmlns:w14="http://schemas.microsoft.com/office/word/2010/wordml" xmlns:w15="http://schemas.microsoft.com/office/word/2012/wordml" xmlns:wpg="http://schemas.microsoft.com/office/word/2010/wordprocessingGroup" xmlns:wpi="http://schemas.microsoft.com/office/word/2010/wordprocessingInk" xmlns:wne="http://schemas.microsoft.com/office/word/2006/wordml" xmlns:wps="http://schemas.microsoft.com/office/word/2010/wordprocessingShape" mc:Ignorable="w14 w15 wp14">
+<w:document xmlns:wpc="http://schemas.microsoft.com/office/word/2010/wordprocessingCanvas" xmlns:mo="http://schemas.microsoft.com/office/mac/office/2008/main" xmlns:mc="http://schemas.openxmlformats.org/markup-compatibility/2006" xmlns:mv="urn:schemas-microsoft-com:mac:vml" xmlns:o="urn:schemas-microsoft-com:office:office" xmlns:r="http://schemas.openxmlformats.org/officeDocument/2006/relationships" xmlns:m="http://schemas.openxmlformats.org/officeDocument/2006/math" xmlns:v="urn:schemas-microsoft-com:vml" xmlns:wp14="http://schemas.microsoft.com/office/word/2010/wordprocessingDrawing" xmlns:wp="http://schemas.openxmlformats.org/drawingml/2006/wordprocessingDrawing" xmlns:w10="urn:schemas-microsoft-com:office:word" xmlns:w="http://schemas.openxmlformats.org/wordprocessingml/2006/main" xmlns:w14="http://schemas.microsoft.com/office/word/2010/wordml" xmlns:wpg="http://schemas.microsoft.com/office/word/2010/wordprocessingGroup" xmlns:wpi="http://schemas.microsoft.com/office/word/2010/wordprocessingInk" xmlns:wne="http://schemas.microsoft.com/office/word/2006/wordml" xmlns:wps="http://schemas.microsoft.com/office/word/2010/wordprocessingShape" mc:Ignorable="w14 wp14">
   <w:body>
     <w:p>
       <w:pPr>
@@ -146,7 +146,7 @@
     </w:p>
     <w:tbl>
       <w:tblPr>
-        <w:tblStyle w:val="Sombreadomedio1-nfasis1"/>
+        <w:tblStyle w:val="Sombreadomediano1-nfasis1"/>
         <w:tblpPr w:leftFromText="141" w:rightFromText="141" w:vertAnchor="text" w:horzAnchor="margin" w:tblpXSpec="center" w:tblpY="473"/>
         <w:tblW w:w="5000" w:type="pct"/>
         <w:tblBorders>
@@ -1150,8 +1150,6 @@
                 <w:color w:val="FFFFFF" w:themeColor="background1"/>
               </w:rPr>
             </w:pPr>
-            <w:bookmarkStart w:id="0" w:name="_GoBack"/>
-            <w:bookmarkEnd w:id="0"/>
             <w:r>
               <w:rPr>
                 <w:rFonts w:eastAsia="Verdana"/>
@@ -2008,10 +2006,655 @@
       </w:tr>
     </w:tbl>
     <w:p/>
+    <w:tbl>
+      <w:tblPr>
+        <w:tblStyle w:val="Tablaconcuadrcula"/>
+        <w:tblpPr w:leftFromText="141" w:rightFromText="141" w:vertAnchor="text" w:horzAnchor="margin" w:tblpY="87"/>
+        <w:tblW w:w="0" w:type="auto"/>
+        <w:tblLook w:val="04A0" w:firstRow="1" w:lastRow="0" w:firstColumn="1" w:lastColumn="0" w:noHBand="0" w:noVBand="1"/>
+      </w:tblPr>
+      <w:tblGrid>
+        <w:gridCol w:w="2235"/>
+        <w:gridCol w:w="6743"/>
+      </w:tblGrid>
+      <w:tr>
+        <w:tc>
+          <w:tcPr>
+            <w:tcW w:w="2235" w:type="dxa"/>
+            <w:shd w:val="clear" w:color="auto" w:fill="4F81BD" w:themeFill="accent1"/>
+            <w:vAlign w:val="center"/>
+          </w:tcPr>
+          <w:p>
+            <w:pPr>
+              <w:rPr>
+                <w:b/>
+                <w:color w:val="FFFFFF" w:themeColor="background1"/>
+              </w:rPr>
+            </w:pPr>
+            <w:r>
+              <w:rPr>
+                <w:b/>
+                <w:color w:val="FFFFFF" w:themeColor="background1"/>
+              </w:rPr>
+              <w:t>Código del Reporte</w:t>
+            </w:r>
+          </w:p>
+        </w:tc>
+        <w:tc>
+          <w:tcPr>
+            <w:tcW w:w="6743" w:type="dxa"/>
+            <w:shd w:val="clear" w:color="auto" w:fill="4F81BD" w:themeFill="accent1"/>
+            <w:vAlign w:val="center"/>
+          </w:tcPr>
+          <w:p>
+            <w:pPr>
+              <w:jc w:val="center"/>
+              <w:rPr>
+                <w:b/>
+                <w:color w:val="FFFFFF" w:themeColor="background1"/>
+              </w:rPr>
+            </w:pPr>
+            <w:r>
+              <w:rPr>
+                <w:b/>
+                <w:color w:val="FFFFFF" w:themeColor="background1"/>
+              </w:rPr>
+              <w:t>RGC – 002</w:t>
+            </w:r>
+          </w:p>
+        </w:tc>
+      </w:tr>
+      <w:tr>
+        <w:tc>
+          <w:tcPr>
+            <w:tcW w:w="2235" w:type="dxa"/>
+            <w:shd w:val="clear" w:color="auto" w:fill="4F81BD" w:themeFill="accent1"/>
+            <w:vAlign w:val="center"/>
+          </w:tcPr>
+          <w:p>
+            <w:pPr>
+              <w:pStyle w:val="Prrafodelista"/>
+              <w:ind w:left="0"/>
+              <w:rPr>
+                <w:b/>
+                <w:color w:val="FFFFFF" w:themeColor="background1"/>
+              </w:rPr>
+            </w:pPr>
+            <w:r>
+              <w:rPr>
+                <w:b/>
+                <w:color w:val="FFFFFF" w:themeColor="background1"/>
+              </w:rPr>
+              <w:t>Nombre del Reporte</w:t>
+            </w:r>
+          </w:p>
+        </w:tc>
+        <w:tc>
+          <w:tcPr>
+            <w:tcW w:w="6743" w:type="dxa"/>
+            <w:vAlign w:val="center"/>
+          </w:tcPr>
+          <w:p>
+            <w:r>
+              <w:t>Reporte del historial de modificaciones de un Ítem de configuración de un proyecto determinado, desde el inicio del proyecto hasta la fecha actual.</w:t>
+            </w:r>
+          </w:p>
+        </w:tc>
+      </w:tr>
+      <w:tr>
+        <w:tc>
+          <w:tcPr>
+            <w:tcW w:w="2235" w:type="dxa"/>
+            <w:shd w:val="clear" w:color="auto" w:fill="4F81BD" w:themeFill="accent1"/>
+            <w:vAlign w:val="center"/>
+          </w:tcPr>
+          <w:p>
+            <w:pPr>
+              <w:pStyle w:val="Prrafodelista"/>
+              <w:numPr>
+                <w:ilvl w:val="0"/>
+                <w:numId w:val="4"/>
+              </w:numPr>
+              <w:ind w:left="426" w:hanging="426"/>
+              <w:rPr>
+                <w:b/>
+                <w:color w:val="FFFFFF" w:themeColor="background1"/>
+              </w:rPr>
+            </w:pPr>
+            <w:r>
+              <w:rPr>
+                <w:b/>
+                <w:color w:val="FFFFFF" w:themeColor="background1"/>
+              </w:rPr>
+              <w:t>Propósito</w:t>
+            </w:r>
+          </w:p>
+        </w:tc>
+        <w:tc>
+          <w:tcPr>
+            <w:tcW w:w="6743" w:type="dxa"/>
+            <w:vAlign w:val="center"/>
+          </w:tcPr>
+          <w:p>
+            <w:r>
+              <w:t>Mostrar la lista de modificaciones hechas a un Ítem de configuración para controlar el estado actual del ítem respecto a su</w:t>
+            </w:r>
+            <w:r>
+              <w:t xml:space="preserve"> línea base.</w:t>
+            </w:r>
+          </w:p>
+        </w:tc>
+      </w:tr>
+      <w:tr>
+        <w:tc>
+          <w:tcPr>
+            <w:tcW w:w="2235" w:type="dxa"/>
+            <w:tcBorders>
+              <w:bottom w:val="single" w:sz="4" w:space="0" w:color="auto"/>
+            </w:tcBorders>
+            <w:shd w:val="clear" w:color="auto" w:fill="4F81BD" w:themeFill="accent1"/>
+            <w:vAlign w:val="center"/>
+          </w:tcPr>
+          <w:p>
+            <w:pPr>
+              <w:pStyle w:val="Prrafodelista"/>
+              <w:numPr>
+                <w:ilvl w:val="0"/>
+                <w:numId w:val="4"/>
+              </w:numPr>
+              <w:ind w:left="426" w:hanging="426"/>
+              <w:rPr>
+                <w:b/>
+                <w:color w:val="FFFFFF" w:themeColor="background1"/>
+              </w:rPr>
+            </w:pPr>
+            <w:r>
+              <w:rPr>
+                <w:b/>
+                <w:color w:val="FFFFFF" w:themeColor="background1"/>
+              </w:rPr>
+              <w:t>Parámetros de Entrada</w:t>
+            </w:r>
+          </w:p>
+        </w:tc>
+        <w:tc>
+          <w:tcPr>
+            <w:tcW w:w="6743" w:type="dxa"/>
+            <w:vAlign w:val="center"/>
+          </w:tcPr>
+          <w:p>
+            <w:pPr>
+              <w:pStyle w:val="Prrafodelista"/>
+              <w:numPr>
+                <w:ilvl w:val="0"/>
+                <w:numId w:val="7"/>
+              </w:numPr>
+              <w:ind w:left="459" w:hanging="459"/>
+            </w:pPr>
+            <w:r>
+              <w:t>Código del Proyecto (SRO).</w:t>
+            </w:r>
+          </w:p>
+          <w:p>
+            <w:pPr>
+              <w:pStyle w:val="Prrafodelista"/>
+              <w:numPr>
+                <w:ilvl w:val="0"/>
+                <w:numId w:val="7"/>
+              </w:numPr>
+              <w:ind w:left="459" w:hanging="459"/>
+            </w:pPr>
+            <w:r>
+              <w:t>Código del Ítem de configuración.</w:t>
+            </w:r>
+          </w:p>
+        </w:tc>
+      </w:tr>
+      <w:tr>
+        <w:tc>
+          <w:tcPr>
+            <w:tcW w:w="2235" w:type="dxa"/>
+            <w:tcBorders>
+              <w:bottom w:val="single" w:sz="4" w:space="0" w:color="auto"/>
+            </w:tcBorders>
+            <w:shd w:val="clear" w:color="auto" w:fill="4F81BD" w:themeFill="accent1"/>
+            <w:vAlign w:val="center"/>
+          </w:tcPr>
+          <w:p>
+            <w:pPr>
+              <w:pStyle w:val="Prrafodelista"/>
+              <w:numPr>
+                <w:ilvl w:val="0"/>
+                <w:numId w:val="4"/>
+              </w:numPr>
+              <w:ind w:left="426" w:hanging="426"/>
+              <w:rPr>
+                <w:b/>
+                <w:color w:val="FFFFFF" w:themeColor="background1"/>
+              </w:rPr>
+            </w:pPr>
+            <w:r>
+              <w:rPr>
+                <w:b/>
+                <w:color w:val="FFFFFF" w:themeColor="background1"/>
+              </w:rPr>
+              <w:t>Datos de Salida</w:t>
+            </w:r>
+          </w:p>
+        </w:tc>
+        <w:tc>
+          <w:tcPr>
+            <w:tcW w:w="6743" w:type="dxa"/>
+            <w:vAlign w:val="center"/>
+          </w:tcPr>
+          <w:p>
+            <w:pPr>
+              <w:pStyle w:val="Prrafodelista"/>
+              <w:numPr>
+                <w:ilvl w:val="0"/>
+                <w:numId w:val="7"/>
+              </w:numPr>
+              <w:ind w:left="459" w:hanging="459"/>
+            </w:pPr>
+            <w:r>
+              <w:t>Nombre del CI.</w:t>
+            </w:r>
+          </w:p>
+          <w:p>
+            <w:pPr>
+              <w:pStyle w:val="Prrafodelista"/>
+              <w:numPr>
+                <w:ilvl w:val="0"/>
+                <w:numId w:val="7"/>
+              </w:numPr>
+              <w:ind w:left="459" w:hanging="459"/>
+            </w:pPr>
+            <w:r>
+              <w:lastRenderedPageBreak/>
+              <w:t>Versión del CI</w:t>
+            </w:r>
+          </w:p>
+          <w:p>
+            <w:pPr>
+              <w:pStyle w:val="Prrafodelista"/>
+              <w:numPr>
+                <w:ilvl w:val="0"/>
+                <w:numId w:val="7"/>
+              </w:numPr>
+              <w:ind w:left="459" w:hanging="459"/>
+            </w:pPr>
+            <w:r>
+              <w:t>Lista de modificaciones</w:t>
+            </w:r>
+          </w:p>
+          <w:p>
+            <w:pPr>
+              <w:pStyle w:val="Prrafodelista"/>
+              <w:numPr>
+                <w:ilvl w:val="1"/>
+                <w:numId w:val="7"/>
+              </w:numPr>
+            </w:pPr>
+            <w:r>
+              <w:t>Fecha de modificación del CI</w:t>
+            </w:r>
+          </w:p>
+          <w:p>
+            <w:pPr>
+              <w:pStyle w:val="Prrafodelista"/>
+              <w:numPr>
+                <w:ilvl w:val="1"/>
+                <w:numId w:val="7"/>
+              </w:numPr>
+            </w:pPr>
+            <w:r>
+              <w:t>Descripción de la modificación del CI</w:t>
+            </w:r>
+          </w:p>
+          <w:p>
+            <w:pPr>
+              <w:pStyle w:val="Prrafodelista"/>
+              <w:numPr>
+                <w:ilvl w:val="1"/>
+                <w:numId w:val="7"/>
+              </w:numPr>
+            </w:pPr>
+            <w:r>
+              <w:t>ID del miembro de equipo autor de la modificación</w:t>
+            </w:r>
+          </w:p>
+        </w:tc>
+      </w:tr>
+    </w:tbl>
     <w:p/>
-    <w:p/>
-    <w:p/>
-    <w:p/>
+    <w:tbl>
+      <w:tblPr>
+        <w:tblStyle w:val="Tablaconcuadrcula"/>
+        <w:tblpPr w:leftFromText="141" w:rightFromText="141" w:vertAnchor="text" w:horzAnchor="margin" w:tblpY="87"/>
+        <w:tblW w:w="0" w:type="auto"/>
+        <w:tblLook w:val="04A0" w:firstRow="1" w:lastRow="0" w:firstColumn="1" w:lastColumn="0" w:noHBand="0" w:noVBand="1"/>
+      </w:tblPr>
+      <w:tblGrid>
+        <w:gridCol w:w="2235"/>
+        <w:gridCol w:w="6743"/>
+      </w:tblGrid>
+      <w:tr>
+        <w:tc>
+          <w:tcPr>
+            <w:tcW w:w="2235" w:type="dxa"/>
+            <w:shd w:val="clear" w:color="auto" w:fill="4F81BD" w:themeFill="accent1"/>
+            <w:vAlign w:val="center"/>
+          </w:tcPr>
+          <w:p>
+            <w:pPr>
+              <w:rPr>
+                <w:b/>
+                <w:color w:val="FFFFFF" w:themeColor="background1"/>
+              </w:rPr>
+            </w:pPr>
+            <w:r>
+              <w:rPr>
+                <w:b/>
+                <w:color w:val="FFFFFF" w:themeColor="background1"/>
+              </w:rPr>
+              <w:t>Código del Reporte</w:t>
+            </w:r>
+          </w:p>
+        </w:tc>
+        <w:tc>
+          <w:tcPr>
+            <w:tcW w:w="6743" w:type="dxa"/>
+            <w:shd w:val="clear" w:color="auto" w:fill="4F81BD" w:themeFill="accent1"/>
+            <w:vAlign w:val="center"/>
+          </w:tcPr>
+          <w:p>
+            <w:pPr>
+              <w:jc w:val="center"/>
+              <w:rPr>
+                <w:b/>
+                <w:color w:val="FFFFFF" w:themeColor="background1"/>
+              </w:rPr>
+            </w:pPr>
+            <w:r>
+              <w:rPr>
+                <w:b/>
+                <w:color w:val="FFFFFF" w:themeColor="background1"/>
+              </w:rPr>
+              <w:t>RGC – 002</w:t>
+            </w:r>
+          </w:p>
+        </w:tc>
+      </w:tr>
+      <w:tr>
+        <w:tc>
+          <w:tcPr>
+            <w:tcW w:w="2235" w:type="dxa"/>
+            <w:shd w:val="clear" w:color="auto" w:fill="4F81BD" w:themeFill="accent1"/>
+            <w:vAlign w:val="center"/>
+          </w:tcPr>
+          <w:p>
+            <w:pPr>
+              <w:pStyle w:val="Prrafodelista"/>
+              <w:ind w:left="0"/>
+              <w:rPr>
+                <w:b/>
+                <w:color w:val="FFFFFF" w:themeColor="background1"/>
+              </w:rPr>
+            </w:pPr>
+            <w:r>
+              <w:rPr>
+                <w:b/>
+                <w:color w:val="FFFFFF" w:themeColor="background1"/>
+              </w:rPr>
+              <w:t>Nombre del Reporte</w:t>
+            </w:r>
+          </w:p>
+        </w:tc>
+        <w:tc>
+          <w:tcPr>
+            <w:tcW w:w="6743" w:type="dxa"/>
+            <w:vAlign w:val="center"/>
+          </w:tcPr>
+          <w:p>
+            <w:r>
+              <w:t>Reporte de incidencias, registradas desde el inicio del proyecto</w:t>
+            </w:r>
+          </w:p>
+          <w:p>
+            <w:r>
+              <w:t>hasta la fecha actual, con determinada herramienta de la</w:t>
+            </w:r>
+          </w:p>
+          <w:p>
+            <w:r>
+              <w:t>configuración, por parte de miembros de equipo de un proyecto</w:t>
+            </w:r>
+          </w:p>
+          <w:p>
+            <w:r>
+              <w:t>determinado.</w:t>
+            </w:r>
+          </w:p>
+        </w:tc>
+      </w:tr>
+      <w:tr>
+        <w:tc>
+          <w:tcPr>
+            <w:tcW w:w="2235" w:type="dxa"/>
+            <w:shd w:val="clear" w:color="auto" w:fill="4F81BD" w:themeFill="accent1"/>
+            <w:vAlign w:val="center"/>
+          </w:tcPr>
+          <w:p>
+            <w:pPr>
+              <w:pStyle w:val="Prrafodelista"/>
+              <w:numPr>
+                <w:ilvl w:val="0"/>
+                <w:numId w:val="4"/>
+              </w:numPr>
+              <w:ind w:left="426" w:hanging="426"/>
+              <w:rPr>
+                <w:b/>
+                <w:color w:val="FFFFFF" w:themeColor="background1"/>
+              </w:rPr>
+            </w:pPr>
+            <w:r>
+              <w:rPr>
+                <w:b/>
+                <w:color w:val="FFFFFF" w:themeColor="background1"/>
+              </w:rPr>
+              <w:t>Propósito</w:t>
+            </w:r>
+          </w:p>
+        </w:tc>
+        <w:tc>
+          <w:tcPr>
+            <w:tcW w:w="6743" w:type="dxa"/>
+            <w:vAlign w:val="center"/>
+          </w:tcPr>
+          <w:p>
+            <w:r>
+              <w:t>Contar con la lista de incidencias que miembros del equipo de un</w:t>
+            </w:r>
+          </w:p>
+          <w:p>
+            <w:r>
+              <w:t>proyecto determinado han experimentado con determinada</w:t>
+            </w:r>
+          </w:p>
+          <w:p>
+            <w:r>
+              <w:t>￼herramienta de configuración, de manera que el Gestor de la</w:t>
+            </w:r>
+          </w:p>
+          <w:p>
+            <w:r>
+              <w:t>configuración pueda tomar acciones correctivas o preventivas.</w:t>
+            </w:r>
+          </w:p>
+        </w:tc>
+      </w:tr>
+      <w:tr>
+        <w:tc>
+          <w:tcPr>
+            <w:tcW w:w="2235" w:type="dxa"/>
+            <w:tcBorders>
+              <w:bottom w:val="single" w:sz="4" w:space="0" w:color="auto"/>
+            </w:tcBorders>
+            <w:shd w:val="clear" w:color="auto" w:fill="4F81BD" w:themeFill="accent1"/>
+            <w:vAlign w:val="center"/>
+          </w:tcPr>
+          <w:p>
+            <w:pPr>
+              <w:pStyle w:val="Prrafodelista"/>
+              <w:numPr>
+                <w:ilvl w:val="0"/>
+                <w:numId w:val="4"/>
+              </w:numPr>
+              <w:ind w:left="426" w:hanging="426"/>
+              <w:rPr>
+                <w:b/>
+                <w:color w:val="FFFFFF" w:themeColor="background1"/>
+              </w:rPr>
+            </w:pPr>
+            <w:r>
+              <w:rPr>
+                <w:b/>
+                <w:color w:val="FFFFFF" w:themeColor="background1"/>
+              </w:rPr>
+              <w:t>Parámetros de Entrada</w:t>
+            </w:r>
+          </w:p>
+        </w:tc>
+        <w:tc>
+          <w:tcPr>
+            <w:tcW w:w="6743" w:type="dxa"/>
+            <w:vAlign w:val="center"/>
+          </w:tcPr>
+          <w:p>
+            <w:pPr>
+              <w:pStyle w:val="Prrafodelista"/>
+              <w:numPr>
+                <w:ilvl w:val="0"/>
+                <w:numId w:val="7"/>
+              </w:numPr>
+              <w:ind w:left="459" w:hanging="459"/>
+            </w:pPr>
+            <w:r>
+              <w:t>Código del Proyecto (SRO).</w:t>
+            </w:r>
+          </w:p>
+        </w:tc>
+      </w:tr>
+      <w:tr>
+        <w:tc>
+          <w:tcPr>
+            <w:tcW w:w="2235" w:type="dxa"/>
+            <w:tcBorders>
+              <w:bottom w:val="single" w:sz="4" w:space="0" w:color="auto"/>
+            </w:tcBorders>
+            <w:shd w:val="clear" w:color="auto" w:fill="4F81BD" w:themeFill="accent1"/>
+            <w:vAlign w:val="center"/>
+          </w:tcPr>
+          <w:p>
+            <w:pPr>
+              <w:pStyle w:val="Prrafodelista"/>
+              <w:numPr>
+                <w:ilvl w:val="0"/>
+                <w:numId w:val="4"/>
+              </w:numPr>
+              <w:ind w:left="426" w:hanging="426"/>
+              <w:rPr>
+                <w:b/>
+                <w:color w:val="FFFFFF" w:themeColor="background1"/>
+              </w:rPr>
+            </w:pPr>
+            <w:r>
+              <w:rPr>
+                <w:b/>
+                <w:color w:val="FFFFFF" w:themeColor="background1"/>
+              </w:rPr>
+              <w:t>Datos de Salida</w:t>
+            </w:r>
+          </w:p>
+        </w:tc>
+        <w:tc>
+          <w:tcPr>
+            <w:tcW w:w="6743" w:type="dxa"/>
+            <w:vAlign w:val="center"/>
+          </w:tcPr>
+          <w:p>
+            <w:pPr>
+              <w:pStyle w:val="Prrafodelista"/>
+              <w:numPr>
+                <w:ilvl w:val="0"/>
+                <w:numId w:val="10"/>
+              </w:numPr>
+            </w:pPr>
+            <w:r>
+              <w:t>Nombre de Herramienta de la Configuración</w:t>
+            </w:r>
+          </w:p>
+          <w:p>
+            <w:pPr>
+              <w:pStyle w:val="Prrafodelista"/>
+              <w:numPr>
+                <w:ilvl w:val="0"/>
+                <w:numId w:val="10"/>
+              </w:numPr>
+            </w:pPr>
+            <w:r>
+              <w:t>ID de miembro de equipo</w:t>
+            </w:r>
+          </w:p>
+          <w:p>
+            <w:pPr>
+              <w:pStyle w:val="Prrafodelista"/>
+              <w:numPr>
+                <w:ilvl w:val="0"/>
+                <w:numId w:val="10"/>
+              </w:numPr>
+            </w:pPr>
+            <w:r>
+              <w:t>Descripción de inc</w:t>
+            </w:r>
+            <w:bookmarkStart w:id="0" w:name="_GoBack"/>
+            <w:bookmarkEnd w:id="0"/>
+            <w:r>
+              <w:t>idencia</w:t>
+            </w:r>
+          </w:p>
+          <w:p>
+            <w:pPr>
+              <w:pStyle w:val="Prrafodelista"/>
+              <w:numPr>
+                <w:ilvl w:val="0"/>
+                <w:numId w:val="10"/>
+              </w:numPr>
+            </w:pPr>
+            <w:r>
+              <w:t>Número de reincidencias</w:t>
+            </w:r>
+          </w:p>
+          <w:p>
+            <w:pPr>
+              <w:pStyle w:val="Prrafodelista"/>
+              <w:numPr>
+                <w:ilvl w:val="0"/>
+                <w:numId w:val="10"/>
+              </w:numPr>
+            </w:pPr>
+            <w:r>
+              <w:t>Fecha de registro de incidencia</w:t>
+            </w:r>
+          </w:p>
+          <w:p>
+            <w:r>
+              <w:t>￼￼￼￼</w:t>
+            </w:r>
+          </w:p>
+        </w:tc>
+      </w:tr>
+    </w:tbl>
     <w:p/>
     <w:sectPr>
       <w:pgSz w:w="12240" w:h="15840"/>
@@ -2024,8 +2667,121 @@
 </file>
 
 <file path=word/numbering.xml><?xml version="1.0" encoding="utf-8"?>
-<w:numbering xmlns:wpc="http://schemas.microsoft.com/office/word/2010/wordprocessingCanvas" xmlns:mc="http://schemas.openxmlformats.org/markup-compatibility/2006" xmlns:o="urn:schemas-microsoft-com:office:office" xmlns:r="http://schemas.openxmlformats.org/officeDocument/2006/relationships" xmlns:m="http://schemas.openxmlformats.org/officeDocument/2006/math" xmlns:v="urn:schemas-microsoft-com:vml" xmlns:wp14="http://schemas.microsoft.com/office/word/2010/wordprocessingDrawing" xmlns:wp="http://schemas.openxmlformats.org/drawingml/2006/wordprocessingDrawing" xmlns:w10="urn:schemas-microsoft-com:office:word" xmlns:w="http://schemas.openxmlformats.org/wordprocessingml/2006/main" xmlns:w14="http://schemas.microsoft.com/office/word/2010/wordml" xmlns:w15="http://schemas.microsoft.com/office/word/2012/wordml" xmlns:wpg="http://schemas.microsoft.com/office/word/2010/wordprocessingGroup" xmlns:wpi="http://schemas.microsoft.com/office/word/2010/wordprocessingInk" xmlns:wne="http://schemas.microsoft.com/office/word/2006/wordml" xmlns:wps="http://schemas.microsoft.com/office/word/2010/wordprocessingShape" mc:Ignorable="w14 w15 wp14">
+<w:numbering xmlns:wpc="http://schemas.microsoft.com/office/word/2010/wordprocessingCanvas" xmlns:mo="http://schemas.microsoft.com/office/mac/office/2008/main" xmlns:mc="http://schemas.openxmlformats.org/markup-compatibility/2006" xmlns:mv="urn:schemas-microsoft-com:mac:vml" xmlns:o="urn:schemas-microsoft-com:office:office" xmlns:r="http://schemas.openxmlformats.org/officeDocument/2006/relationships" xmlns:m="http://schemas.openxmlformats.org/officeDocument/2006/math" xmlns:v="urn:schemas-microsoft-com:vml" xmlns:wp14="http://schemas.microsoft.com/office/word/2010/wordprocessingDrawing" xmlns:wp="http://schemas.openxmlformats.org/drawingml/2006/wordprocessingDrawing" xmlns:w10="urn:schemas-microsoft-com:office:word" xmlns:w="http://schemas.openxmlformats.org/wordprocessingml/2006/main" xmlns:w14="http://schemas.microsoft.com/office/word/2010/wordml" xmlns:wpg="http://schemas.microsoft.com/office/word/2010/wordprocessingGroup" xmlns:wpi="http://schemas.microsoft.com/office/word/2010/wordprocessingInk" xmlns:wne="http://schemas.microsoft.com/office/word/2006/wordml" xmlns:wps="http://schemas.microsoft.com/office/word/2010/wordprocessingShape" mc:Ignorable="w14 wp14">
   <w:abstractNum w:abstractNumId="0">
+    <w:nsid w:val="05D1635B"/>
+    <w:multiLevelType w:val="hybridMultilevel"/>
+    <w:tmpl w:val="C0A032F6"/>
+    <w:lvl w:ilvl="0" w:tplc="0C0A0001">
+      <w:start w:val="1"/>
+      <w:numFmt w:val="bullet"/>
+      <w:lvlText w:val=""/>
+      <w:lvlJc w:val="left"/>
+      <w:pPr>
+        <w:ind w:left="360" w:hanging="360"/>
+      </w:pPr>
+      <w:rPr>
+        <w:rFonts w:ascii="Symbol" w:hAnsi="Symbol" w:hint="default"/>
+      </w:rPr>
+    </w:lvl>
+    <w:lvl w:ilvl="1" w:tplc="0C0A0003" w:tentative="1">
+      <w:start w:val="1"/>
+      <w:numFmt w:val="bullet"/>
+      <w:lvlText w:val="o"/>
+      <w:lvlJc w:val="left"/>
+      <w:pPr>
+        <w:ind w:left="1080" w:hanging="360"/>
+      </w:pPr>
+      <w:rPr>
+        <w:rFonts w:ascii="Courier New" w:hAnsi="Courier New" w:hint="default"/>
+      </w:rPr>
+    </w:lvl>
+    <w:lvl w:ilvl="2" w:tplc="0C0A0005" w:tentative="1">
+      <w:start w:val="1"/>
+      <w:numFmt w:val="bullet"/>
+      <w:lvlText w:val=""/>
+      <w:lvlJc w:val="left"/>
+      <w:pPr>
+        <w:ind w:left="1800" w:hanging="360"/>
+      </w:pPr>
+      <w:rPr>
+        <w:rFonts w:ascii="Wingdings" w:hAnsi="Wingdings" w:hint="default"/>
+      </w:rPr>
+    </w:lvl>
+    <w:lvl w:ilvl="3" w:tplc="0C0A0001" w:tentative="1">
+      <w:start w:val="1"/>
+      <w:numFmt w:val="bullet"/>
+      <w:lvlText w:val=""/>
+      <w:lvlJc w:val="left"/>
+      <w:pPr>
+        <w:ind w:left="2520" w:hanging="360"/>
+      </w:pPr>
+      <w:rPr>
+        <w:rFonts w:ascii="Symbol" w:hAnsi="Symbol" w:hint="default"/>
+      </w:rPr>
+    </w:lvl>
+    <w:lvl w:ilvl="4" w:tplc="0C0A0003" w:tentative="1">
+      <w:start w:val="1"/>
+      <w:numFmt w:val="bullet"/>
+      <w:lvlText w:val="o"/>
+      <w:lvlJc w:val="left"/>
+      <w:pPr>
+        <w:ind w:left="3240" w:hanging="360"/>
+      </w:pPr>
+      <w:rPr>
+        <w:rFonts w:ascii="Courier New" w:hAnsi="Courier New" w:hint="default"/>
+      </w:rPr>
+    </w:lvl>
+    <w:lvl w:ilvl="5" w:tplc="0C0A0005" w:tentative="1">
+      <w:start w:val="1"/>
+      <w:numFmt w:val="bullet"/>
+      <w:lvlText w:val=""/>
+      <w:lvlJc w:val="left"/>
+      <w:pPr>
+        <w:ind w:left="3960" w:hanging="360"/>
+      </w:pPr>
+      <w:rPr>
+        <w:rFonts w:ascii="Wingdings" w:hAnsi="Wingdings" w:hint="default"/>
+      </w:rPr>
+    </w:lvl>
+    <w:lvl w:ilvl="6" w:tplc="0C0A0001" w:tentative="1">
+      <w:start w:val="1"/>
+      <w:numFmt w:val="bullet"/>
+      <w:lvlText w:val=""/>
+      <w:lvlJc w:val="left"/>
+      <w:pPr>
+        <w:ind w:left="4680" w:hanging="360"/>
+      </w:pPr>
+      <w:rPr>
+        <w:rFonts w:ascii="Symbol" w:hAnsi="Symbol" w:hint="default"/>
+      </w:rPr>
+    </w:lvl>
+    <w:lvl w:ilvl="7" w:tplc="0C0A0003" w:tentative="1">
+      <w:start w:val="1"/>
+      <w:numFmt w:val="bullet"/>
+      <w:lvlText w:val="o"/>
+      <w:lvlJc w:val="left"/>
+      <w:pPr>
+        <w:ind w:left="5400" w:hanging="360"/>
+      </w:pPr>
+      <w:rPr>
+        <w:rFonts w:ascii="Courier New" w:hAnsi="Courier New" w:hint="default"/>
+      </w:rPr>
+    </w:lvl>
+    <w:lvl w:ilvl="8" w:tplc="0C0A0005" w:tentative="1">
+      <w:start w:val="1"/>
+      <w:numFmt w:val="bullet"/>
+      <w:lvlText w:val=""/>
+      <w:lvlJc w:val="left"/>
+      <w:pPr>
+        <w:ind w:left="6120" w:hanging="360"/>
+      </w:pPr>
+      <w:rPr>
+        <w:rFonts w:ascii="Wingdings" w:hAnsi="Wingdings" w:hint="default"/>
+      </w:rPr>
+    </w:lvl>
+  </w:abstractNum>
+  <w:abstractNum w:abstractNumId="1">
     <w:nsid w:val="0DC44F90"/>
     <w:multiLevelType w:val="hybridMultilevel"/>
     <w:tmpl w:val="03983ACE"/>
@@ -2114,7 +2870,7 @@
       </w:pPr>
     </w:lvl>
   </w:abstractNum>
-  <w:abstractNum w:abstractNumId="1">
+  <w:abstractNum w:abstractNumId="2">
     <w:nsid w:val="127659BB"/>
     <w:multiLevelType w:val="hybridMultilevel"/>
     <w:tmpl w:val="03983ACE"/>
@@ -2203,7 +2959,7 @@
       </w:pPr>
     </w:lvl>
   </w:abstractNum>
-  <w:abstractNum w:abstractNumId="2">
+  <w:abstractNum w:abstractNumId="3">
     <w:nsid w:val="1621165A"/>
     <w:multiLevelType w:val="hybridMultilevel"/>
     <w:tmpl w:val="576AEBC6"/>
@@ -2316,7 +3072,7 @@
       </w:rPr>
     </w:lvl>
   </w:abstractNum>
-  <w:abstractNum w:abstractNumId="3">
+  <w:abstractNum w:abstractNumId="4">
     <w:nsid w:val="17A55B7E"/>
     <w:multiLevelType w:val="multilevel"/>
     <w:tmpl w:val="7378614A"/>
@@ -2465,7 +3221,7 @@
       </w:rPr>
     </w:lvl>
   </w:abstractNum>
-  <w:abstractNum w:abstractNumId="4">
+  <w:abstractNum w:abstractNumId="5">
     <w:nsid w:val="1AEC139C"/>
     <w:multiLevelType w:val="multilevel"/>
     <w:tmpl w:val="18EC8410"/>
@@ -2614,7 +3370,7 @@
       </w:rPr>
     </w:lvl>
   </w:abstractNum>
-  <w:abstractNum w:abstractNumId="5">
+  <w:abstractNum w:abstractNumId="6">
     <w:nsid w:val="381B1491"/>
     <w:multiLevelType w:val="hybridMultilevel"/>
     <w:tmpl w:val="4292610E"/>
@@ -2630,13 +3386,13 @@
         <w:rFonts w:ascii="Symbol" w:hAnsi="Symbol" w:hint="default"/>
       </w:rPr>
     </w:lvl>
-    <w:lvl w:ilvl="1" w:tplc="280A0003" w:tentative="1">
+    <w:lvl w:ilvl="1" w:tplc="280A0003">
       <w:start w:val="1"/>
       <w:numFmt w:val="bullet"/>
       <w:lvlText w:val="o"/>
       <w:lvlJc w:val="left"/>
       <w:pPr>
-        <w:ind w:left="1440" w:hanging="360"/>
+        <w:ind w:left="785" w:hanging="360"/>
       </w:pPr>
       <w:rPr>
         <w:rFonts w:ascii="Courier New" w:hAnsi="Courier New" w:cs="Courier New" w:hint="default"/>
@@ -2727,7 +3483,7 @@
       </w:rPr>
     </w:lvl>
   </w:abstractNum>
-  <w:abstractNum w:abstractNumId="6">
+  <w:abstractNum w:abstractNumId="7">
     <w:nsid w:val="59223024"/>
     <w:multiLevelType w:val="hybridMultilevel"/>
     <w:tmpl w:val="03983ACE"/>
@@ -2816,7 +3572,7 @@
       </w:pPr>
     </w:lvl>
   </w:abstractNum>
-  <w:abstractNum w:abstractNumId="7">
+  <w:abstractNum w:abstractNumId="8">
     <w:nsid w:val="5AA4064D"/>
     <w:multiLevelType w:val="hybridMultilevel"/>
     <w:tmpl w:val="8DDCC444"/>
@@ -2929,7 +3685,7 @@
       </w:rPr>
     </w:lvl>
   </w:abstractNum>
-  <w:abstractNum w:abstractNumId="8">
+  <w:abstractNum w:abstractNumId="9">
     <w:nsid w:val="7F012842"/>
     <w:multiLevelType w:val="hybridMultilevel"/>
     <w:tmpl w:val="03983ACE"/>
@@ -3019,37 +3775,40 @@
     </w:lvl>
   </w:abstractNum>
   <w:num w:numId="1">
+    <w:abstractNumId w:val="4"/>
+  </w:num>
+  <w:num w:numId="2">
+    <w:abstractNumId w:val="5"/>
+  </w:num>
+  <w:num w:numId="3">
+    <w:abstractNumId w:val="1"/>
+  </w:num>
+  <w:num w:numId="4">
+    <w:abstractNumId w:val="2"/>
+  </w:num>
+  <w:num w:numId="5">
+    <w:abstractNumId w:val="9"/>
+  </w:num>
+  <w:num w:numId="6">
+    <w:abstractNumId w:val="7"/>
+  </w:num>
+  <w:num w:numId="7">
+    <w:abstractNumId w:val="6"/>
+  </w:num>
+  <w:num w:numId="8">
     <w:abstractNumId w:val="3"/>
   </w:num>
-  <w:num w:numId="2">
-    <w:abstractNumId w:val="4"/>
-  </w:num>
-  <w:num w:numId="3">
-    <w:abstractNumId w:val="0"/>
-  </w:num>
-  <w:num w:numId="4">
-    <w:abstractNumId w:val="1"/>
-  </w:num>
-  <w:num w:numId="5">
+  <w:num w:numId="9">
     <w:abstractNumId w:val="8"/>
   </w:num>
-  <w:num w:numId="6">
-    <w:abstractNumId w:val="6"/>
-  </w:num>
-  <w:num w:numId="7">
-    <w:abstractNumId w:val="5"/>
-  </w:num>
-  <w:num w:numId="8">
-    <w:abstractNumId w:val="2"/>
-  </w:num>
-  <w:num w:numId="9">
-    <w:abstractNumId w:val="7"/>
+  <w:num w:numId="10">
+    <w:abstractNumId w:val="0"/>
   </w:num>
 </w:numbering>
 </file>
 
 <file path=word/styles.xml><?xml version="1.0" encoding="utf-8"?>
-<w:styles xmlns:mc="http://schemas.openxmlformats.org/markup-compatibility/2006" xmlns:r="http://schemas.openxmlformats.org/officeDocument/2006/relationships" xmlns:w="http://schemas.openxmlformats.org/wordprocessingml/2006/main" xmlns:w14="http://schemas.microsoft.com/office/word/2010/wordml" xmlns:w15="http://schemas.microsoft.com/office/word/2012/wordml" mc:Ignorable="w14 w15">
+<w:styles xmlns:mc="http://schemas.openxmlformats.org/markup-compatibility/2006" xmlns:r="http://schemas.openxmlformats.org/officeDocument/2006/relationships" xmlns:w="http://schemas.openxmlformats.org/wordprocessingml/2006/main" xmlns:w14="http://schemas.microsoft.com/office/word/2010/wordml" mc:Ignorable="w14">
   <w:docDefaults>
     <w:rPrDefault>
       <w:rPr>
@@ -3065,378 +3824,153 @@
       </w:pPr>
     </w:pPrDefault>
   </w:docDefaults>
-  <w:latentStyles w:defLockedState="0" w:defUIPriority="99" w:defSemiHidden="0" w:defUnhideWhenUsed="0" w:defQFormat="0" w:count="371">
-    <w:lsdException w:name="Normal" w:uiPriority="0" w:qFormat="1"/>
-    <w:lsdException w:name="heading 1" w:uiPriority="9" w:qFormat="1"/>
-    <w:lsdException w:name="heading 2" w:semiHidden="1" w:uiPriority="9" w:unhideWhenUsed="1" w:qFormat="1"/>
-    <w:lsdException w:name="heading 3" w:semiHidden="1" w:uiPriority="9" w:unhideWhenUsed="1" w:qFormat="1"/>
-    <w:lsdException w:name="heading 4" w:semiHidden="1" w:uiPriority="9" w:unhideWhenUsed="1" w:qFormat="1"/>
-    <w:lsdException w:name="heading 5" w:semiHidden="1" w:uiPriority="9" w:unhideWhenUsed="1" w:qFormat="1"/>
-    <w:lsdException w:name="heading 6" w:semiHidden="1" w:uiPriority="9" w:unhideWhenUsed="1" w:qFormat="1"/>
-    <w:lsdException w:name="heading 7" w:semiHidden="1" w:uiPriority="9" w:unhideWhenUsed="1" w:qFormat="1"/>
-    <w:lsdException w:name="heading 8" w:semiHidden="1" w:uiPriority="9" w:unhideWhenUsed="1" w:qFormat="1"/>
-    <w:lsdException w:name="heading 9" w:semiHidden="1" w:uiPriority="9" w:unhideWhenUsed="1" w:qFormat="1"/>
-    <w:lsdException w:name="index 1" w:semiHidden="1" w:unhideWhenUsed="1"/>
-    <w:lsdException w:name="index 2" w:semiHidden="1" w:unhideWhenUsed="1"/>
-    <w:lsdException w:name="index 3" w:semiHidden="1" w:unhideWhenUsed="1"/>
-    <w:lsdException w:name="index 4" w:semiHidden="1" w:unhideWhenUsed="1"/>
-    <w:lsdException w:name="index 5" w:semiHidden="1" w:unhideWhenUsed="1"/>
-    <w:lsdException w:name="index 6" w:semiHidden="1" w:unhideWhenUsed="1"/>
-    <w:lsdException w:name="index 7" w:semiHidden="1" w:unhideWhenUsed="1"/>
-    <w:lsdException w:name="index 8" w:semiHidden="1" w:unhideWhenUsed="1"/>
-    <w:lsdException w:name="index 9" w:semiHidden="1" w:unhideWhenUsed="1"/>
-    <w:lsdException w:name="toc 1" w:semiHidden="1" w:uiPriority="39" w:unhideWhenUsed="1"/>
-    <w:lsdException w:name="toc 2" w:semiHidden="1" w:uiPriority="39" w:unhideWhenUsed="1"/>
-    <w:lsdException w:name="toc 3" w:semiHidden="1" w:uiPriority="39" w:unhideWhenUsed="1"/>
-    <w:lsdException w:name="toc 4" w:semiHidden="1" w:uiPriority="39" w:unhideWhenUsed="1"/>
-    <w:lsdException w:name="toc 5" w:semiHidden="1" w:uiPriority="39" w:unhideWhenUsed="1"/>
-    <w:lsdException w:name="toc 6" w:semiHidden="1" w:uiPriority="39" w:unhideWhenUsed="1"/>
-    <w:lsdException w:name="toc 7" w:semiHidden="1" w:uiPriority="39" w:unhideWhenUsed="1"/>
-    <w:lsdException w:name="toc 8" w:semiHidden="1" w:uiPriority="39" w:unhideWhenUsed="1"/>
-    <w:lsdException w:name="toc 9" w:semiHidden="1" w:uiPriority="39" w:unhideWhenUsed="1"/>
-    <w:lsdException w:name="Normal Indent" w:semiHidden="1" w:unhideWhenUsed="1"/>
-    <w:lsdException w:name="footnote text" w:semiHidden="1" w:unhideWhenUsed="1"/>
-    <w:lsdException w:name="annotation text" w:semiHidden="1" w:unhideWhenUsed="1"/>
-    <w:lsdException w:name="header" w:semiHidden="1" w:unhideWhenUsed="1"/>
-    <w:lsdException w:name="footer" w:semiHidden="1" w:unhideWhenUsed="1"/>
-    <w:lsdException w:name="index heading" w:semiHidden="1" w:unhideWhenUsed="1"/>
-    <w:lsdException w:name="caption" w:semiHidden="1" w:uiPriority="35" w:unhideWhenUsed="1" w:qFormat="1"/>
-    <w:lsdException w:name="table of figures" w:semiHidden="1" w:unhideWhenUsed="1"/>
-    <w:lsdException w:name="envelope address" w:semiHidden="1" w:unhideWhenUsed="1"/>
-    <w:lsdException w:name="envelope return" w:semiHidden="1" w:unhideWhenUsed="1"/>
-    <w:lsdException w:name="footnote reference" w:semiHidden="1" w:unhideWhenUsed="1"/>
-    <w:lsdException w:name="annotation reference" w:semiHidden="1" w:unhideWhenUsed="1"/>
-    <w:lsdException w:name="line number" w:semiHidden="1" w:unhideWhenUsed="1"/>
-    <w:lsdException w:name="page number" w:semiHidden="1" w:unhideWhenUsed="1"/>
-    <w:lsdException w:name="endnote reference" w:semiHidden="1" w:unhideWhenUsed="1"/>
-    <w:lsdException w:name="endnote text" w:semiHidden="1" w:unhideWhenUsed="1"/>
-    <w:lsdException w:name="table of authorities" w:semiHidden="1" w:unhideWhenUsed="1"/>
-    <w:lsdException w:name="macro" w:semiHidden="1" w:unhideWhenUsed="1"/>
-    <w:lsdException w:name="toa heading" w:semiHidden="1" w:unhideWhenUsed="1"/>
-    <w:lsdException w:name="List" w:semiHidden="1" w:unhideWhenUsed="1"/>
-    <w:lsdException w:name="List Bullet" w:semiHidden="1" w:unhideWhenUsed="1"/>
-    <w:lsdException w:name="List Number" w:semiHidden="1" w:unhideWhenUsed="1"/>
-    <w:lsdException w:name="List 2" w:semiHidden="1" w:unhideWhenUsed="1"/>
-    <w:lsdException w:name="List 3" w:semiHidden="1" w:unhideWhenUsed="1"/>
-    <w:lsdException w:name="List 4" w:semiHidden="1" w:unhideWhenUsed="1"/>
-    <w:lsdException w:name="List 5" w:semiHidden="1" w:unhideWhenUsed="1"/>
-    <w:lsdException w:name="List Bullet 2" w:semiHidden="1" w:unhideWhenUsed="1"/>
-    <w:lsdException w:name="List Bullet 3" w:semiHidden="1" w:unhideWhenUsed="1"/>
-    <w:lsdException w:name="List Bullet 4" w:semiHidden="1" w:unhideWhenUsed="1"/>
-    <w:lsdException w:name="List Bullet 5" w:semiHidden="1" w:unhideWhenUsed="1"/>
-    <w:lsdException w:name="List Number 2" w:semiHidden="1" w:unhideWhenUsed="1"/>
-    <w:lsdException w:name="List Number 3" w:semiHidden="1" w:unhideWhenUsed="1"/>
-    <w:lsdException w:name="List Number 4" w:semiHidden="1" w:unhideWhenUsed="1"/>
-    <w:lsdException w:name="List Number 5" w:semiHidden="1" w:unhideWhenUsed="1"/>
-    <w:lsdException w:name="Title" w:uiPriority="10" w:qFormat="1"/>
-    <w:lsdException w:name="Closing" w:semiHidden="1" w:unhideWhenUsed="1"/>
-    <w:lsdException w:name="Signature" w:semiHidden="1" w:unhideWhenUsed="1"/>
-    <w:lsdException w:name="Default Paragraph Font" w:semiHidden="1" w:uiPriority="1" w:unhideWhenUsed="1"/>
-    <w:lsdException w:name="Body Text" w:semiHidden="1" w:unhideWhenUsed="1"/>
-    <w:lsdException w:name="Body Text Indent" w:semiHidden="1" w:unhideWhenUsed="1"/>
-    <w:lsdException w:name="List Continue" w:semiHidden="1" w:unhideWhenUsed="1"/>
-    <w:lsdException w:name="List Continue 2" w:semiHidden="1" w:unhideWhenUsed="1"/>
-    <w:lsdException w:name="List Continue 3" w:semiHidden="1" w:unhideWhenUsed="1"/>
-    <w:lsdException w:name="List Continue 4" w:semiHidden="1" w:unhideWhenUsed="1"/>
-    <w:lsdException w:name="List Continue 5" w:semiHidden="1" w:unhideWhenUsed="1"/>
-    <w:lsdException w:name="Message Header" w:semiHidden="1" w:unhideWhenUsed="1"/>
-    <w:lsdException w:name="Subtitle" w:uiPriority="11" w:qFormat="1"/>
-    <w:lsdException w:name="Salutation" w:semiHidden="1" w:unhideWhenUsed="1"/>
-    <w:lsdException w:name="Date" w:semiHidden="1" w:unhideWhenUsed="1"/>
-    <w:lsdException w:name="Body Text First Indent" w:semiHidden="1" w:unhideWhenUsed="1"/>
-    <w:lsdException w:name="Body Text First Indent 2" w:semiHidden="1" w:unhideWhenUsed="1"/>
-    <w:lsdException w:name="Note Heading" w:semiHidden="1" w:unhideWhenUsed="1"/>
-    <w:lsdException w:name="Body Text 2" w:semiHidden="1" w:unhideWhenUsed="1"/>
-    <w:lsdException w:name="Body Text 3" w:semiHidden="1" w:unhideWhenUsed="1"/>
-    <w:lsdException w:name="Body Text Indent 2" w:semiHidden="1" w:unhideWhenUsed="1"/>
-    <w:lsdException w:name="Body Text Indent 3" w:semiHidden="1" w:unhideWhenUsed="1"/>
-    <w:lsdException w:name="Block Text" w:semiHidden="1" w:unhideWhenUsed="1"/>
-    <w:lsdException w:name="Hyperlink" w:semiHidden="1" w:unhideWhenUsed="1"/>
-    <w:lsdException w:name="FollowedHyperlink" w:semiHidden="1" w:unhideWhenUsed="1"/>
-    <w:lsdException w:name="Strong" w:uiPriority="22" w:qFormat="1"/>
-    <w:lsdException w:name="Emphasis" w:uiPriority="20" w:qFormat="1"/>
-    <w:lsdException w:name="Document Map" w:semiHidden="1" w:unhideWhenUsed="1"/>
-    <w:lsdException w:name="Plain Text" w:semiHidden="1" w:unhideWhenUsed="1"/>
-    <w:lsdException w:name="E-mail Signature" w:semiHidden="1" w:unhideWhenUsed="1"/>
-    <w:lsdException w:name="HTML Top of Form" w:semiHidden="1" w:unhideWhenUsed="1"/>
-    <w:lsdException w:name="HTML Bottom of Form" w:semiHidden="1" w:unhideWhenUsed="1"/>
-    <w:lsdException w:name="Normal (Web)" w:semiHidden="1" w:unhideWhenUsed="1"/>
-    <w:lsdException w:name="HTML Acronym" w:semiHidden="1" w:unhideWhenUsed="1"/>
-    <w:lsdException w:name="HTML Address" w:semiHidden="1" w:unhideWhenUsed="1"/>
-    <w:lsdException w:name="HTML Cite" w:semiHidden="1" w:unhideWhenUsed="1"/>
-    <w:lsdException w:name="HTML Code" w:semiHidden="1" w:unhideWhenUsed="1"/>
-    <w:lsdException w:name="HTML Definition" w:semiHidden="1" w:unhideWhenUsed="1"/>
-    <w:lsdException w:name="HTML Keyboard" w:semiHidden="1" w:unhideWhenUsed="1"/>
-    <w:lsdException w:name="HTML Preformatted" w:semiHidden="1" w:unhideWhenUsed="1"/>
-    <w:lsdException w:name="HTML Sample" w:semiHidden="1" w:unhideWhenUsed="1"/>
-    <w:lsdException w:name="HTML Typewriter" w:semiHidden="1" w:unhideWhenUsed="1"/>
-    <w:lsdException w:name="HTML Variable" w:semiHidden="1" w:unhideWhenUsed="1"/>
-    <w:lsdException w:name="Normal Table" w:semiHidden="1" w:unhideWhenUsed="1"/>
-    <w:lsdException w:name="annotation subject" w:semiHidden="1" w:unhideWhenUsed="1"/>
-    <w:lsdException w:name="No List" w:semiHidden="1" w:unhideWhenUsed="1"/>
-    <w:lsdException w:name="Outline List 1" w:semiHidden="1" w:unhideWhenUsed="1"/>
-    <w:lsdException w:name="Outline List 2" w:semiHidden="1" w:unhideWhenUsed="1"/>
-    <w:lsdException w:name="Outline List 3" w:semiHidden="1" w:unhideWhenUsed="1"/>
-    <w:lsdException w:name="Table Simple 1" w:semiHidden="1" w:unhideWhenUsed="1"/>
-    <w:lsdException w:name="Table Simple 2" w:semiHidden="1" w:unhideWhenUsed="1"/>
-    <w:lsdException w:name="Table Simple 3" w:semiHidden="1" w:unhideWhenUsed="1"/>
-    <w:lsdException w:name="Table Classic 1" w:semiHidden="1" w:unhideWhenUsed="1"/>
-    <w:lsdException w:name="Table Classic 2" w:semiHidden="1" w:unhideWhenUsed="1"/>
-    <w:lsdException w:name="Table Classic 3" w:semiHidden="1" w:unhideWhenUsed="1"/>
-    <w:lsdException w:name="Table Classic 4" w:semiHidden="1" w:unhideWhenUsed="1"/>
-    <w:lsdException w:name="Table Colorful 1" w:semiHidden="1" w:unhideWhenUsed="1"/>
-    <w:lsdException w:name="Table Colorful 2" w:semiHidden="1" w:unhideWhenUsed="1"/>
-    <w:lsdException w:name="Table Colorful 3" w:semiHidden="1" w:unhideWhenUsed="1"/>
-    <w:lsdException w:name="Table Columns 1" w:semiHidden="1" w:unhideWhenUsed="1"/>
-    <w:lsdException w:name="Table Columns 2" w:semiHidden="1" w:unhideWhenUsed="1"/>
-    <w:lsdException w:name="Table Columns 3" w:semiHidden="1" w:unhideWhenUsed="1"/>
-    <w:lsdException w:name="Table Columns 4" w:semiHidden="1" w:unhideWhenUsed="1"/>
-    <w:lsdException w:name="Table Columns 5" w:semiHidden="1" w:unhideWhenUsed="1"/>
-    <w:lsdException w:name="Table Grid 1" w:semiHidden="1" w:unhideWhenUsed="1"/>
-    <w:lsdException w:name="Table Grid 2" w:semiHidden="1" w:unhideWhenUsed="1"/>
-    <w:lsdException w:name="Table Grid 3" w:semiHidden="1" w:unhideWhenUsed="1"/>
-    <w:lsdException w:name="Table Grid 4" w:semiHidden="1" w:unhideWhenUsed="1"/>
-    <w:lsdException w:name="Table Grid 5" w:semiHidden="1" w:unhideWhenUsed="1"/>
-    <w:lsdException w:name="Table Grid 6" w:semiHidden="1" w:unhideWhenUsed="1"/>
-    <w:lsdException w:name="Table Grid 7" w:semiHidden="1" w:unhideWhenUsed="1"/>
-    <w:lsdException w:name="Table Grid 8" w:semiHidden="1" w:unhideWhenUsed="1"/>
-    <w:lsdException w:name="Table List 1" w:semiHidden="1" w:unhideWhenUsed="1"/>
-    <w:lsdException w:name="Table List 2" w:semiHidden="1" w:unhideWhenUsed="1"/>
-    <w:lsdException w:name="Table List 3" w:semiHidden="1" w:unhideWhenUsed="1"/>
-    <w:lsdException w:name="Table List 4" w:semiHidden="1" w:unhideWhenUsed="1"/>
-    <w:lsdException w:name="Table List 5" w:semiHidden="1" w:unhideWhenUsed="1"/>
-    <w:lsdException w:name="Table List 6" w:semiHidden="1" w:unhideWhenUsed="1"/>
-    <w:lsdException w:name="Table List 7" w:semiHidden="1" w:unhideWhenUsed="1"/>
-    <w:lsdException w:name="Table List 8" w:semiHidden="1" w:unhideWhenUsed="1"/>
-    <w:lsdException w:name="Table 3D effects 1" w:semiHidden="1" w:unhideWhenUsed="1"/>
-    <w:lsdException w:name="Table 3D effects 2" w:semiHidden="1" w:unhideWhenUsed="1"/>
-    <w:lsdException w:name="Table 3D effects 3" w:semiHidden="1" w:unhideWhenUsed="1"/>
-    <w:lsdException w:name="Table Contemporary" w:semiHidden="1" w:unhideWhenUsed="1"/>
-    <w:lsdException w:name="Table Elegant" w:semiHidden="1" w:unhideWhenUsed="1"/>
-    <w:lsdException w:name="Table Professional" w:semiHidden="1" w:unhideWhenUsed="1"/>
-    <w:lsdException w:name="Table Subtle 1" w:semiHidden="1" w:unhideWhenUsed="1"/>
-    <w:lsdException w:name="Table Subtle 2" w:semiHidden="1" w:unhideWhenUsed="1"/>
-    <w:lsdException w:name="Table Web 1" w:semiHidden="1" w:unhideWhenUsed="1"/>
-    <w:lsdException w:name="Table Web 2" w:semiHidden="1" w:unhideWhenUsed="1"/>
-    <w:lsdException w:name="Table Web 3" w:semiHidden="1" w:unhideWhenUsed="1"/>
-    <w:lsdException w:name="Balloon Text" w:semiHidden="1" w:unhideWhenUsed="1"/>
-    <w:lsdException w:name="Table Grid" w:uiPriority="59"/>
-    <w:lsdException w:name="Table Theme" w:semiHidden="1" w:unhideWhenUsed="1"/>
-    <w:lsdException w:name="Placeholder Text" w:semiHidden="1"/>
-    <w:lsdException w:name="No Spacing" w:uiPriority="1" w:qFormat="1"/>
-    <w:lsdException w:name="Light Shading" w:uiPriority="60"/>
-    <w:lsdException w:name="Light List" w:uiPriority="61"/>
-    <w:lsdException w:name="Light Grid" w:uiPriority="62"/>
-    <w:lsdException w:name="Medium Shading 1" w:uiPriority="63"/>
-    <w:lsdException w:name="Medium Shading 2" w:uiPriority="64"/>
-    <w:lsdException w:name="Medium List 1" w:uiPriority="65"/>
-    <w:lsdException w:name="Medium List 2" w:uiPriority="66"/>
-    <w:lsdException w:name="Medium Grid 1" w:uiPriority="67"/>
-    <w:lsdException w:name="Medium Grid 2" w:uiPriority="68"/>
-    <w:lsdException w:name="Medium Grid 3" w:uiPriority="69"/>
-    <w:lsdException w:name="Dark List" w:uiPriority="70"/>
-    <w:lsdException w:name="Colorful Shading" w:uiPriority="71"/>
-    <w:lsdException w:name="Colorful List" w:uiPriority="72"/>
-    <w:lsdException w:name="Colorful Grid" w:uiPriority="73"/>
-    <w:lsdException w:name="Light Shading Accent 1" w:uiPriority="60"/>
-    <w:lsdException w:name="Light List Accent 1" w:uiPriority="61"/>
-    <w:lsdException w:name="Light Grid Accent 1" w:uiPriority="62"/>
-    <w:lsdException w:name="Medium Shading 1 Accent 1" w:uiPriority="63"/>
-    <w:lsdException w:name="Medium Shading 2 Accent 1" w:uiPriority="64"/>
-    <w:lsdException w:name="Medium List 1 Accent 1" w:uiPriority="65"/>
-    <w:lsdException w:name="Revision" w:semiHidden="1"/>
-    <w:lsdException w:name="List Paragraph" w:uiPriority="34" w:qFormat="1"/>
-    <w:lsdException w:name="Quote" w:uiPriority="29" w:qFormat="1"/>
-    <w:lsdException w:name="Intense Quote" w:uiPriority="30" w:qFormat="1"/>
-    <w:lsdException w:name="Medium List 2 Accent 1" w:uiPriority="66"/>
-    <w:lsdException w:name="Medium Grid 1 Accent 1" w:uiPriority="67"/>
-    <w:lsdException w:name="Medium Grid 2 Accent 1" w:uiPriority="68"/>
-    <w:lsdException w:name="Medium Grid 3 Accent 1" w:uiPriority="69"/>
-    <w:lsdException w:name="Dark List Accent 1" w:uiPriority="70"/>
-    <w:lsdException w:name="Colorful Shading Accent 1" w:uiPriority="71"/>
-    <w:lsdException w:name="Colorful List Accent 1" w:uiPriority="72"/>
-    <w:lsdException w:name="Colorful Grid Accent 1" w:uiPriority="73"/>
-    <w:lsdException w:name="Light Shading Accent 2" w:uiPriority="60"/>
-    <w:lsdException w:name="Light List Accent 2" w:uiPriority="61"/>
-    <w:lsdException w:name="Light Grid Accent 2" w:uiPriority="62"/>
-    <w:lsdException w:name="Medium Shading 1 Accent 2" w:uiPriority="63"/>
-    <w:lsdException w:name="Medium Shading 2 Accent 2" w:uiPriority="64"/>
-    <w:lsdException w:name="Medium List 1 Accent 2" w:uiPriority="65"/>
-    <w:lsdException w:name="Medium List 2 Accent 2" w:uiPriority="66"/>
-    <w:lsdException w:name="Medium Grid 1 Accent 2" w:uiPriority="67"/>
-    <w:lsdException w:name="Medium Grid 2 Accent 2" w:uiPriority="68"/>
-    <w:lsdException w:name="Medium Grid 3 Accent 2" w:uiPriority="69"/>
-    <w:lsdException w:name="Dark List Accent 2" w:uiPriority="70"/>
-    <w:lsdException w:name="Colorful Shading Accent 2" w:uiPriority="71"/>
-    <w:lsdException w:name="Colorful List Accent 2" w:uiPriority="72"/>
-    <w:lsdException w:name="Colorful Grid Accent 2" w:uiPriority="73"/>
-    <w:lsdException w:name="Light Shading Accent 3" w:uiPriority="60"/>
-    <w:lsdException w:name="Light List Accent 3" w:uiPriority="61"/>
-    <w:lsdException w:name="Light Grid Accent 3" w:uiPriority="62"/>
-    <w:lsdException w:name="Medium Shading 1 Accent 3" w:uiPriority="63"/>
-    <w:lsdException w:name="Medium Shading 2 Accent 3" w:uiPriority="64"/>
-    <w:lsdException w:name="Medium List 1 Accent 3" w:uiPriority="65"/>
-    <w:lsdException w:name="Medium List 2 Accent 3" w:uiPriority="66"/>
-    <w:lsdException w:name="Medium Grid 1 Accent 3" w:uiPriority="67"/>
-    <w:lsdException w:name="Medium Grid 2 Accent 3" w:uiPriority="68"/>
-    <w:lsdException w:name="Medium Grid 3 Accent 3" w:uiPriority="69"/>
-    <w:lsdException w:name="Dark List Accent 3" w:uiPriority="70"/>
-    <w:lsdException w:name="Colorful Shading Accent 3" w:uiPriority="71"/>
-    <w:lsdException w:name="Colorful List Accent 3" w:uiPriority="72"/>
-    <w:lsdException w:name="Colorful Grid Accent 3" w:uiPriority="73"/>
-    <w:lsdException w:name="Light Shading Accent 4" w:uiPriority="60"/>
-    <w:lsdException w:name="Light List Accent 4" w:uiPriority="61"/>
-    <w:lsdException w:name="Light Grid Accent 4" w:uiPriority="62"/>
-    <w:lsdException w:name="Medium Shading 1 Accent 4" w:uiPriority="63"/>
-    <w:lsdException w:name="Medium Shading 2 Accent 4" w:uiPriority="64"/>
-    <w:lsdException w:name="Medium List 1 Accent 4" w:uiPriority="65"/>
-    <w:lsdException w:name="Medium List 2 Accent 4" w:uiPriority="66"/>
-    <w:lsdException w:name="Medium Grid 1 Accent 4" w:uiPriority="67"/>
-    <w:lsdException w:name="Medium Grid 2 Accent 4" w:uiPriority="68"/>
-    <w:lsdException w:name="Medium Grid 3 Accent 4" w:uiPriority="69"/>
-    <w:lsdException w:name="Dark List Accent 4" w:uiPriority="70"/>
-    <w:lsdException w:name="Colorful Shading Accent 4" w:uiPriority="71"/>
-    <w:lsdException w:name="Colorful List Accent 4" w:uiPriority="72"/>
-    <w:lsdException w:name="Colorful Grid Accent 4" w:uiPriority="73"/>
-    <w:lsdException w:name="Light Shading Accent 5" w:uiPriority="60"/>
-    <w:lsdException w:name="Light List Accent 5" w:uiPriority="61"/>
-    <w:lsdException w:name="Light Grid Accent 5" w:uiPriority="62"/>
-    <w:lsdException w:name="Medium Shading 1 Accent 5" w:uiPriority="63"/>
-    <w:lsdException w:name="Medium Shading 2 Accent 5" w:uiPriority="64"/>
-    <w:lsdException w:name="Medium List 1 Accent 5" w:uiPriority="65"/>
-    <w:lsdException w:name="Medium List 2 Accent 5" w:uiPriority="66"/>
-    <w:lsdException w:name="Medium Grid 1 Accent 5" w:uiPriority="67"/>
-    <w:lsdException w:name="Medium Grid 2 Accent 5" w:uiPriority="68"/>
-    <w:lsdException w:name="Medium Grid 3 Accent 5" w:uiPriority="69"/>
-    <w:lsdException w:name="Dark List Accent 5" w:uiPriority="70"/>
-    <w:lsdException w:name="Colorful Shading Accent 5" w:uiPriority="71"/>
-    <w:lsdException w:name="Colorful List Accent 5" w:uiPriority="72"/>
-    <w:lsdException w:name="Colorful Grid Accent 5" w:uiPriority="73"/>
-    <w:lsdException w:name="Light Shading Accent 6" w:uiPriority="60"/>
-    <w:lsdException w:name="Light List Accent 6" w:uiPriority="61"/>
-    <w:lsdException w:name="Light Grid Accent 6" w:uiPriority="62"/>
-    <w:lsdException w:name="Medium Shading 1 Accent 6" w:uiPriority="63"/>
-    <w:lsdException w:name="Medium Shading 2 Accent 6" w:uiPriority="64"/>
-    <w:lsdException w:name="Medium List 1 Accent 6" w:uiPriority="65"/>
-    <w:lsdException w:name="Medium List 2 Accent 6" w:uiPriority="66"/>
-    <w:lsdException w:name="Medium Grid 1 Accent 6" w:uiPriority="67"/>
-    <w:lsdException w:name="Medium Grid 2 Accent 6" w:uiPriority="68"/>
-    <w:lsdException w:name="Medium Grid 3 Accent 6" w:uiPriority="69"/>
-    <w:lsdException w:name="Dark List Accent 6" w:uiPriority="70"/>
-    <w:lsdException w:name="Colorful Shading Accent 6" w:uiPriority="71"/>
-    <w:lsdException w:name="Colorful List Accent 6" w:uiPriority="72"/>
-    <w:lsdException w:name="Colorful Grid Accent 6" w:uiPriority="73"/>
-    <w:lsdException w:name="Subtle Emphasis" w:uiPriority="19" w:qFormat="1"/>
-    <w:lsdException w:name="Intense Emphasis" w:uiPriority="21" w:qFormat="1"/>
-    <w:lsdException w:name="Subtle Reference" w:uiPriority="31" w:qFormat="1"/>
-    <w:lsdException w:name="Intense Reference" w:uiPriority="32" w:qFormat="1"/>
-    <w:lsdException w:name="Book Title" w:uiPriority="33" w:qFormat="1"/>
-    <w:lsdException w:name="Bibliography" w:semiHidden="1" w:uiPriority="37" w:unhideWhenUsed="1"/>
-    <w:lsdException w:name="TOC Heading" w:semiHidden="1" w:uiPriority="39" w:unhideWhenUsed="1" w:qFormat="1"/>
-    <w:lsdException w:name="Plain Table 1" w:uiPriority="41"/>
-    <w:lsdException w:name="Plain Table 2" w:uiPriority="42"/>
-    <w:lsdException w:name="Plain Table 3" w:uiPriority="43"/>
-    <w:lsdException w:name="Plain Table 4" w:uiPriority="44"/>
-    <w:lsdException w:name="Plain Table 5" w:uiPriority="45"/>
-    <w:lsdException w:name="Grid Table Light" w:uiPriority="40"/>
-    <w:lsdException w:name="Grid Table 1 Light" w:uiPriority="46"/>
-    <w:lsdException w:name="Grid Table 2" w:uiPriority="47"/>
-    <w:lsdException w:name="Grid Table 3" w:uiPriority="48"/>
-    <w:lsdException w:name="Grid Table 4" w:uiPriority="49"/>
-    <w:lsdException w:name="Grid Table 5 Dark" w:uiPriority="50"/>
-    <w:lsdException w:name="Grid Table 6 Colorful" w:uiPriority="51"/>
-    <w:lsdException w:name="Grid Table 7 Colorful" w:uiPriority="52"/>
-    <w:lsdException w:name="Grid Table 1 Light Accent 1" w:uiPriority="46"/>
-    <w:lsdException w:name="Grid Table 2 Accent 1" w:uiPriority="47"/>
-    <w:lsdException w:name="Grid Table 3 Accent 1" w:uiPriority="48"/>
-    <w:lsdException w:name="Grid Table 4 Accent 1" w:uiPriority="49"/>
-    <w:lsdException w:name="Grid Table 5 Dark Accent 1" w:uiPriority="50"/>
-    <w:lsdException w:name="Grid Table 6 Colorful Accent 1" w:uiPriority="51"/>
-    <w:lsdException w:name="Grid Table 7 Colorful Accent 1" w:uiPriority="52"/>
-    <w:lsdException w:name="Grid Table 1 Light Accent 2" w:uiPriority="46"/>
-    <w:lsdException w:name="Grid Table 2 Accent 2" w:uiPriority="47"/>
-    <w:lsdException w:name="Grid Table 3 Accent 2" w:uiPriority="48"/>
-    <w:lsdException w:name="Grid Table 4 Accent 2" w:uiPriority="49"/>
-    <w:lsdException w:name="Grid Table 5 Dark Accent 2" w:uiPriority="50"/>
-    <w:lsdException w:name="Grid Table 6 Colorful Accent 2" w:uiPriority="51"/>
-    <w:lsdException w:name="Grid Table 7 Colorful Accent 2" w:uiPriority="52"/>
-    <w:lsdException w:name="Grid Table 1 Light Accent 3" w:uiPriority="46"/>
-    <w:lsdException w:name="Grid Table 2 Accent 3" w:uiPriority="47"/>
-    <w:lsdException w:name="Grid Table 3 Accent 3" w:uiPriority="48"/>
-    <w:lsdException w:name="Grid Table 4 Accent 3" w:uiPriority="49"/>
-    <w:lsdException w:name="Grid Table 5 Dark Accent 3" w:uiPriority="50"/>
-    <w:lsdException w:name="Grid Table 6 Colorful Accent 3" w:uiPriority="51"/>
-    <w:lsdException w:name="Grid Table 7 Colorful Accent 3" w:uiPriority="52"/>
-    <w:lsdException w:name="Grid Table 1 Light Accent 4" w:uiPriority="46"/>
-    <w:lsdException w:name="Grid Table 2 Accent 4" w:uiPriority="47"/>
-    <w:lsdException w:name="Grid Table 3 Accent 4" w:uiPriority="48"/>
-    <w:lsdException w:name="Grid Table 4 Accent 4" w:uiPriority="49"/>
-    <w:lsdException w:name="Grid Table 5 Dark Accent 4" w:uiPriority="50"/>
-    <w:lsdException w:name="Grid Table 6 Colorful Accent 4" w:uiPriority="51"/>
-    <w:lsdException w:name="Grid Table 7 Colorful Accent 4" w:uiPriority="52"/>
-    <w:lsdException w:name="Grid Table 1 Light Accent 5" w:uiPriority="46"/>
-    <w:lsdException w:name="Grid Table 2 Accent 5" w:uiPriority="47"/>
-    <w:lsdException w:name="Grid Table 3 Accent 5" w:uiPriority="48"/>
-    <w:lsdException w:name="Grid Table 4 Accent 5" w:uiPriority="49"/>
-    <w:lsdException w:name="Grid Table 5 Dark Accent 5" w:uiPriority="50"/>
-    <w:lsdException w:name="Grid Table 6 Colorful Accent 5" w:uiPriority="51"/>
-    <w:lsdException w:name="Grid Table 7 Colorful Accent 5" w:uiPriority="52"/>
-    <w:lsdException w:name="Grid Table 1 Light Accent 6" w:uiPriority="46"/>
-    <w:lsdException w:name="Grid Table 2 Accent 6" w:uiPriority="47"/>
-    <w:lsdException w:name="Grid Table 3 Accent 6" w:uiPriority="48"/>
-    <w:lsdException w:name="Grid Table 4 Accent 6" w:uiPriority="49"/>
-    <w:lsdException w:name="Grid Table 5 Dark Accent 6" w:uiPriority="50"/>
-    <w:lsdException w:name="Grid Table 6 Colorful Accent 6" w:uiPriority="51"/>
-    <w:lsdException w:name="Grid Table 7 Colorful Accent 6" w:uiPriority="52"/>
-    <w:lsdException w:name="List Table 1 Light" w:uiPriority="46"/>
-    <w:lsdException w:name="List Table 2" w:uiPriority="47"/>
-    <w:lsdException w:name="List Table 3" w:uiPriority="48"/>
-    <w:lsdException w:name="List Table 4" w:uiPriority="49"/>
-    <w:lsdException w:name="List Table 5 Dark" w:uiPriority="50"/>
-    <w:lsdException w:name="List Table 6 Colorful" w:uiPriority="51"/>
-    <w:lsdException w:name="List Table 7 Colorful" w:uiPriority="52"/>
-    <w:lsdException w:name="List Table 1 Light Accent 1" w:uiPriority="46"/>
-    <w:lsdException w:name="List Table 2 Accent 1" w:uiPriority="47"/>
-    <w:lsdException w:name="List Table 3 Accent 1" w:uiPriority="48"/>
-    <w:lsdException w:name="List Table 4 Accent 1" w:uiPriority="49"/>
-    <w:lsdException w:name="List Table 5 Dark Accent 1" w:uiPriority="50"/>
-    <w:lsdException w:name="List Table 6 Colorful Accent 1" w:uiPriority="51"/>
-    <w:lsdException w:name="List Table 7 Colorful Accent 1" w:uiPriority="52"/>
-    <w:lsdException w:name="List Table 1 Light Accent 2" w:uiPriority="46"/>
-    <w:lsdException w:name="List Table 2 Accent 2" w:uiPriority="47"/>
-    <w:lsdException w:name="List Table 3 Accent 2" w:uiPriority="48"/>
-    <w:lsdException w:name="List Table 4 Accent 2" w:uiPriority="49"/>
-    <w:lsdException w:name="List Table 5 Dark Accent 2" w:uiPriority="50"/>
-    <w:lsdException w:name="List Table 6 Colorful Accent 2" w:uiPriority="51"/>
-    <w:lsdException w:name="List Table 7 Colorful Accent 2" w:uiPriority="52"/>
-    <w:lsdException w:name="List Table 1 Light Accent 3" w:uiPriority="46"/>
-    <w:lsdException w:name="List Table 2 Accent 3" w:uiPriority="47"/>
-    <w:lsdException w:name="List Table 3 Accent 3" w:uiPriority="48"/>
-    <w:lsdException w:name="List Table 4 Accent 3" w:uiPriority="49"/>
-    <w:lsdException w:name="List Table 5 Dark Accent 3" w:uiPriority="50"/>
-    <w:lsdException w:name="List Table 6 Colorful Accent 3" w:uiPriority="51"/>
-    <w:lsdException w:name="List Table 7 Colorful Accent 3" w:uiPriority="52"/>
-    <w:lsdException w:name="List Table 1 Light Accent 4" w:uiPriority="46"/>
-    <w:lsdException w:name="List Table 2 Accent 4" w:uiPriority="47"/>
-    <w:lsdException w:name="List Table 3 Accent 4" w:uiPriority="48"/>
-    <w:lsdException w:name="List Table 4 Accent 4" w:uiPriority="49"/>
-    <w:lsdException w:name="List Table 5 Dark Accent 4" w:uiPriority="50"/>
-    <w:lsdException w:name="List Table 6 Colorful Accent 4" w:uiPriority="51"/>
-    <w:lsdException w:name="List Table 7 Colorful Accent 4" w:uiPriority="52"/>
-    <w:lsdException w:name="List Table 1 Light Accent 5" w:uiPriority="46"/>
-    <w:lsdException w:name="List Table 2 Accent 5" w:uiPriority="47"/>
-    <w:lsdException w:name="List Table 3 Accent 5" w:uiPriority="48"/>
-    <w:lsdException w:name="List Table 4 Accent 5" w:uiPriority="49"/>
-    <w:lsdException w:name="List Table 5 Dark Accent 5" w:uiPriority="50"/>
-    <w:lsdException w:name="List Table 6 Colorful Accent 5" w:uiPriority="51"/>
-    <w:lsdException w:name="List Table 7 Colorful Accent 5" w:uiPriority="52"/>
-    <w:lsdException w:name="List Table 1 Light Accent 6" w:uiPriority="46"/>
-    <w:lsdException w:name="List Table 2 Accent 6" w:uiPriority="47"/>
-    <w:lsdException w:name="List Table 3 Accent 6" w:uiPriority="48"/>
-    <w:lsdException w:name="List Table 4 Accent 6" w:uiPriority="49"/>
-    <w:lsdException w:name="List Table 5 Dark Accent 6" w:uiPriority="50"/>
-    <w:lsdException w:name="List Table 6 Colorful Accent 6" w:uiPriority="51"/>
-    <w:lsdException w:name="List Table 7 Colorful Accent 6" w:uiPriority="52"/>
+  <w:latentStyles w:defLockedState="0" w:defUIPriority="99" w:defSemiHidden="1" w:defUnhideWhenUsed="1" w:defQFormat="0" w:count="276">
+    <w:lsdException w:name="Normal" w:semiHidden="0" w:uiPriority="0" w:unhideWhenUsed="0" w:qFormat="1"/>
+    <w:lsdException w:name="heading 1" w:semiHidden="0" w:uiPriority="9" w:unhideWhenUsed="0" w:qFormat="1"/>
+    <w:lsdException w:name="heading 2" w:uiPriority="9" w:qFormat="1"/>
+    <w:lsdException w:name="heading 3" w:uiPriority="9" w:qFormat="1"/>
+    <w:lsdException w:name="heading 4" w:uiPriority="9" w:qFormat="1"/>
+    <w:lsdException w:name="heading 5" w:uiPriority="9" w:qFormat="1"/>
+    <w:lsdException w:name="heading 6" w:uiPriority="9" w:qFormat="1"/>
+    <w:lsdException w:name="heading 7" w:uiPriority="9" w:qFormat="1"/>
+    <w:lsdException w:name="heading 8" w:uiPriority="9" w:qFormat="1"/>
+    <w:lsdException w:name="heading 9" w:uiPriority="9" w:qFormat="1"/>
+    <w:lsdException w:name="toc 1" w:uiPriority="39"/>
+    <w:lsdException w:name="toc 2" w:uiPriority="39"/>
+    <w:lsdException w:name="toc 3" w:uiPriority="39"/>
+    <w:lsdException w:name="toc 4" w:uiPriority="39"/>
+    <w:lsdException w:name="toc 5" w:uiPriority="39"/>
+    <w:lsdException w:name="toc 6" w:uiPriority="39"/>
+    <w:lsdException w:name="toc 7" w:uiPriority="39"/>
+    <w:lsdException w:name="toc 8" w:uiPriority="39"/>
+    <w:lsdException w:name="toc 9" w:uiPriority="39"/>
+    <w:lsdException w:name="caption" w:uiPriority="35" w:qFormat="1"/>
+    <w:lsdException w:name="Title" w:semiHidden="0" w:uiPriority="10" w:unhideWhenUsed="0" w:qFormat="1"/>
+    <w:lsdException w:name="Default Paragraph Font" w:uiPriority="1"/>
+    <w:lsdException w:name="Subtitle" w:semiHidden="0" w:uiPriority="11" w:unhideWhenUsed="0" w:qFormat="1"/>
+    <w:lsdException w:name="Strong" w:semiHidden="0" w:uiPriority="22" w:unhideWhenUsed="0" w:qFormat="1"/>
+    <w:lsdException w:name="Emphasis" w:semiHidden="0" w:uiPriority="20" w:unhideWhenUsed="0" w:qFormat="1"/>
+    <w:lsdException w:name="Table Grid" w:semiHidden="0" w:uiPriority="59" w:unhideWhenUsed="0"/>
+    <w:lsdException w:name="Note Level 1" w:semiHidden="0" w:unhideWhenUsed="0"/>
+    <w:lsdException w:name="Note Level 2" w:semiHidden="0" w:unhideWhenUsed="0"/>
+    <w:lsdException w:name="Note Level 3" w:semiHidden="0" w:unhideWhenUsed="0"/>
+    <w:lsdException w:name="Note Level 4" w:semiHidden="0" w:unhideWhenUsed="0"/>
+    <w:lsdException w:name="Note Level 5" w:semiHidden="0" w:unhideWhenUsed="0"/>
+    <w:lsdException w:name="Note Level 6" w:semiHidden="0" w:unhideWhenUsed="0"/>
+    <w:lsdException w:name="Note Level 7" w:semiHidden="0" w:unhideWhenUsed="0"/>
+    <w:lsdException w:name="Note Level 8" w:semiHidden="0" w:unhideWhenUsed="0"/>
+    <w:lsdException w:name="Note Level 9" w:semiHidden="0" w:unhideWhenUsed="0"/>
+    <w:lsdException w:name="Placeholder Text" w:unhideWhenUsed="0"/>
+    <w:lsdException w:name="No Spacing" w:semiHidden="0" w:uiPriority="1" w:unhideWhenUsed="0" w:qFormat="1"/>
+    <w:lsdException w:name="Light Shading" w:semiHidden="0" w:uiPriority="60" w:unhideWhenUsed="0"/>
+    <w:lsdException w:name="Light List" w:semiHidden="0" w:uiPriority="61" w:unhideWhenUsed="0"/>
+    <w:lsdException w:name="Light Grid" w:semiHidden="0" w:uiPriority="62" w:unhideWhenUsed="0"/>
+    <w:lsdException w:name="Medium Shading 1" w:semiHidden="0" w:uiPriority="63" w:unhideWhenUsed="0"/>
+    <w:lsdException w:name="Medium Shading 2" w:semiHidden="0" w:uiPriority="64" w:unhideWhenUsed="0"/>
+    <w:lsdException w:name="Medium List 1" w:semiHidden="0" w:uiPriority="65" w:unhideWhenUsed="0"/>
+    <w:lsdException w:name="Medium List 2" w:semiHidden="0" w:uiPriority="66" w:unhideWhenUsed="0"/>
+    <w:lsdException w:name="Medium Grid 1" w:semiHidden="0" w:uiPriority="67" w:unhideWhenUsed="0"/>
+    <w:lsdException w:name="Medium Grid 2" w:semiHidden="0" w:uiPriority="68" w:unhideWhenUsed="0"/>
+    <w:lsdException w:name="Medium Grid 3" w:semiHidden="0" w:uiPriority="69" w:unhideWhenUsed="0"/>
+    <w:lsdException w:name="Dark List" w:semiHidden="0" w:uiPriority="70" w:unhideWhenUsed="0"/>
+    <w:lsdException w:name="Colorful Shading" w:semiHidden="0" w:uiPriority="71" w:unhideWhenUsed="0"/>
+    <w:lsdException w:name="Colorful List" w:semiHidden="0" w:uiPriority="72" w:unhideWhenUsed="0"/>
+    <w:lsdException w:name="Colorful Grid" w:semiHidden="0" w:uiPriority="73" w:unhideWhenUsed="0"/>
+    <w:lsdException w:name="Light Shading Accent 1" w:semiHidden="0" w:uiPriority="60" w:unhideWhenUsed="0"/>
+    <w:lsdException w:name="Light List Accent 1" w:semiHidden="0" w:uiPriority="61" w:unhideWhenUsed="0"/>
+    <w:lsdException w:name="Light Grid Accent 1" w:semiHidden="0" w:uiPriority="62" w:unhideWhenUsed="0"/>
+    <w:lsdException w:name="Medium Shading 1 Accent 1" w:semiHidden="0" w:uiPriority="63" w:unhideWhenUsed="0"/>
+    <w:lsdException w:name="Medium Shading 2 Accent 1" w:semiHidden="0" w:uiPriority="64" w:unhideWhenUsed="0"/>
+    <w:lsdException w:name="Medium List 1 Accent 1" w:semiHidden="0" w:uiPriority="65" w:unhideWhenUsed="0"/>
+    <w:lsdException w:name="Revision" w:unhideWhenUsed="0"/>
+    <w:lsdException w:name="List Paragraph" w:semiHidden="0" w:uiPriority="34" w:unhideWhenUsed="0" w:qFormat="1"/>
+    <w:lsdException w:name="Quote" w:semiHidden="0" w:uiPriority="29" w:unhideWhenUsed="0" w:qFormat="1"/>
+    <w:lsdException w:name="Intense Quote" w:semiHidden="0" w:uiPriority="30" w:unhideWhenUsed="0" w:qFormat="1"/>
+    <w:lsdException w:name="Medium List 2 Accent 1" w:semiHidden="0" w:uiPriority="66" w:unhideWhenUsed="0"/>
+    <w:lsdException w:name="Medium Grid 1 Accent 1" w:semiHidden="0" w:uiPriority="67" w:unhideWhenUsed="0"/>
+    <w:lsdException w:name="Medium Grid 2 Accent 1" w:semiHidden="0" w:uiPriority="68" w:unhideWhenUsed="0"/>
+    <w:lsdException w:name="Medium Grid 3 Accent 1" w:semiHidden="0" w:uiPriority="69" w:unhideWhenUsed="0"/>
+    <w:lsdException w:name="Dark List Accent 1" w:semiHidden="0" w:uiPriority="70" w:unhideWhenUsed="0"/>
+    <w:lsdException w:name="Colorful Shading Accent 1" w:semiHidden="0" w:uiPriority="71" w:unhideWhenUsed="0"/>
+    <w:lsdException w:name="Colorful List Accent 1" w:semiHidden="0" w:uiPriority="72" w:unhideWhenUsed="0"/>
+    <w:lsdException w:name="Colorful Grid Accent 1" w:semiHidden="0" w:uiPriority="73" w:unhideWhenUsed="0"/>
+    <w:lsdException w:name="Light Shading Accent 2" w:semiHidden="0" w:uiPriority="60" w:unhideWhenUsed="0"/>
+    <w:lsdException w:name="Light List Accent 2" w:semiHidden="0" w:uiPriority="61" w:unhideWhenUsed="0"/>
+    <w:lsdException w:name="Light Grid Accent 2" w:semiHidden="0" w:uiPriority="62" w:unhideWhenUsed="0"/>
+    <w:lsdException w:name="Medium Shading 1 Accent 2" w:semiHidden="0" w:uiPriority="63" w:unhideWhenUsed="0"/>
+    <w:lsdException w:name="Medium Shading 2 Accent 2" w:semiHidden="0" w:uiPriority="64" w:unhideWhenUsed="0"/>
+    <w:lsdException w:name="Medium List 1 Accent 2" w:semiHidden="0" w:uiPriority="65" w:unhideWhenUsed="0"/>
+    <w:lsdException w:name="Medium List 2 Accent 2" w:semiHidden="0" w:uiPriority="66" w:unhideWhenUsed="0"/>
+    <w:lsdException w:name="Medium Grid 1 Accent 2" w:semiHidden="0" w:uiPriority="67" w:unhideWhenUsed="0"/>
+    <w:lsdException w:name="Medium Grid 2 Accent 2" w:semiHidden="0" w:uiPriority="68" w:unhideWhenUsed="0"/>
+    <w:lsdException w:name="Medium Grid 3 Accent 2" w:semiHidden="0" w:uiPriority="69" w:unhideWhenUsed="0"/>
+    <w:lsdException w:name="Dark List Accent 2" w:semiHidden="0" w:uiPriority="70" w:unhideWhenUsed="0"/>
+    <w:lsdException w:name="Colorful Shading Accent 2" w:semiHidden="0" w:uiPriority="71" w:unhideWhenUsed="0"/>
+    <w:lsdException w:name="Colorful List Accent 2" w:semiHidden="0" w:uiPriority="72" w:unhideWhenUsed="0"/>
+    <w:lsdException w:name="Colorful Grid Accent 2" w:semiHidden="0" w:uiPriority="73" w:unhideWhenUsed="0"/>
+    <w:lsdException w:name="Light Shading Accent 3" w:semiHidden="0" w:uiPriority="60" w:unhideWhenUsed="0"/>
+    <w:lsdException w:name="Light List Accent 3" w:semiHidden="0" w:uiPriority="61" w:unhideWhenUsed="0"/>
+    <w:lsdException w:name="Light Grid Accent 3" w:semiHidden="0" w:uiPriority="62" w:unhideWhenUsed="0"/>
+    <w:lsdException w:name="Medium Shading 1 Accent 3" w:semiHidden="0" w:uiPriority="63" w:unhideWhenUsed="0"/>
+    <w:lsdException w:name="Medium Shading 2 Accent 3" w:semiHidden="0" w:uiPriority="64" w:unhideWhenUsed="0"/>
+    <w:lsdException w:name="Medium List 1 Accent 3" w:semiHidden="0" w:uiPriority="65" w:unhideWhenUsed="0"/>
+    <w:lsdException w:name="Medium List 2 Accent 3" w:semiHidden="0" w:uiPriority="66" w:unhideWhenUsed="0"/>
+    <w:lsdException w:name="Medium Grid 1 Accent 3" w:semiHidden="0" w:uiPriority="67" w:unhideWhenUsed="0"/>
+    <w:lsdException w:name="Medium Grid 2 Accent 3" w:semiHidden="0" w:uiPriority="68" w:unhideWhenUsed="0"/>
+    <w:lsdException w:name="Medium Grid 3 Accent 3" w:semiHidden="0" w:uiPriority="69" w:unhideWhenUsed="0"/>
+    <w:lsdException w:name="Dark List Accent 3" w:semiHidden="0" w:uiPriority="70" w:unhideWhenUsed="0"/>
+    <w:lsdException w:name="Colorful Shading Accent 3" w:semiHidden="0" w:uiPriority="71" w:unhideWhenUsed="0"/>
+    <w:lsdException w:name="Colorful List Accent 3" w:semiHidden="0" w:uiPriority="72" w:unhideWhenUsed="0"/>
+    <w:lsdException w:name="Colorful Grid Accent 3" w:semiHidden="0" w:uiPriority="73" w:unhideWhenUsed="0"/>
+    <w:lsdException w:name="Light Shading Accent 4" w:semiHidden="0" w:uiPriority="60" w:unhideWhenUsed="0"/>
+    <w:lsdException w:name="Light List Accent 4" w:semiHidden="0" w:uiPriority="61" w:unhideWhenUsed="0"/>
+    <w:lsdException w:name="Light Grid Accent 4" w:semiHidden="0" w:uiPriority="62" w:unhideWhenUsed="0"/>
+    <w:lsdException w:name="Medium Shading 1 Accent 4" w:semiHidden="0" w:uiPriority="63" w:unhideWhenUsed="0"/>
+    <w:lsdException w:name="Medium Shading 2 Accent 4" w:semiHidden="0" w:uiPriority="64" w:unhideWhenUsed="0"/>
+    <w:lsdException w:name="Medium List 1 Accent 4" w:semiHidden="0" w:uiPriority="65" w:unhideWhenUsed="0"/>
+    <w:lsdException w:name="Medium List 2 Accent 4" w:semiHidden="0" w:uiPriority="66" w:unhideWhenUsed="0"/>
+    <w:lsdException w:name="Medium Grid 1 Accent 4" w:semiHidden="0" w:uiPriority="67" w:unhideWhenUsed="0"/>
+    <w:lsdException w:name="Medium Grid 2 Accent 4" w:semiHidden="0" w:uiPriority="68" w:unhideWhenUsed="0"/>
+    <w:lsdException w:name="Medium Grid 3 Accent 4" w:semiHidden="0" w:uiPriority="69" w:unhideWhenUsed="0"/>
+    <w:lsdException w:name="Dark List Accent 4" w:semiHidden="0" w:uiPriority="70" w:unhideWhenUsed="0"/>
+    <w:lsdException w:name="Colorful Shading Accent 4" w:semiHidden="0" w:uiPriority="71" w:unhideWhenUsed="0"/>
+    <w:lsdException w:name="Colorful List Accent 4" w:semiHidden="0" w:uiPriority="72" w:unhideWhenUsed="0"/>
+    <w:lsdException w:name="Colorful Grid Accent 4" w:semiHidden="0" w:uiPriority="73" w:unhideWhenUsed="0"/>
+    <w:lsdException w:name="Light Shading Accent 5" w:semiHidden="0" w:uiPriority="60" w:unhideWhenUsed="0"/>
+    <w:lsdException w:name="Light List Accent 5" w:semiHidden="0" w:uiPriority="61" w:unhideWhenUsed="0"/>
+    <w:lsdException w:name="Light Grid Accent 5" w:semiHidden="0" w:uiPriority="62" w:unhideWhenUsed="0"/>
+    <w:lsdException w:name="Medium Shading 1 Accent 5" w:semiHidden="0" w:uiPriority="63" w:unhideWhenUsed="0"/>
+    <w:lsdException w:name="Medium Shading 2 Accent 5" w:semiHidden="0" w:uiPriority="64" w:unhideWhenUsed="0"/>
+    <w:lsdException w:name="Medium List 1 Accent 5" w:semiHidden="0" w:uiPriority="65" w:unhideWhenUsed="0"/>
+    <w:lsdException w:name="Medium List 2 Accent 5" w:semiHidden="0" w:uiPriority="66" w:unhideWhenUsed="0"/>
+    <w:lsdException w:name="Medium Grid 1 Accent 5" w:semiHidden="0" w:uiPriority="67" w:unhideWhenUsed="0"/>
+    <w:lsdException w:name="Medium Grid 2 Accent 5" w:semiHidden="0" w:uiPriority="68" w:unhideWhenUsed="0"/>
+    <w:lsdException w:name="Medium Grid 3 Accent 5" w:semiHidden="0" w:uiPriority="69" w:unhideWhenUsed="0"/>
+    <w:lsdException w:name="Dark List Accent 5" w:semiHidden="0" w:uiPriority="70" w:unhideWhenUsed="0"/>
+    <w:lsdException w:name="Colorful Shading Accent 5" w:semiHidden="0" w:uiPriority="71" w:unhideWhenUsed="0"/>
+    <w:lsdException w:name="Colorful List Accent 5" w:semiHidden="0" w:uiPriority="72" w:unhideWhenUsed="0"/>
+    <w:lsdException w:name="Colorful Grid Accent 5" w:semiHidden="0" w:uiPriority="73" w:unhideWhenUsed="0"/>
+    <w:lsdException w:name="Light Shading Accent 6" w:semiHidden="0" w:uiPriority="60" w:unhideWhenUsed="0"/>
+    <w:lsdException w:name="Light List Accent 6" w:semiHidden="0" w:uiPriority="61" w:unhideWhenUsed="0"/>
+    <w:lsdException w:name="Light Grid Accent 6" w:semiHidden="0" w:uiPriority="62" w:unhideWhenUsed="0"/>
+    <w:lsdException w:name="Medium Shading 1 Accent 6" w:semiHidden="0" w:uiPriority="63" w:unhideWhenUsed="0"/>
+    <w:lsdException w:name="Medium Shading 2 Accent 6" w:semiHidden="0" w:uiPriority="64" w:unhideWhenUsed="0"/>
+    <w:lsdException w:name="Medium List 1 Accent 6" w:semiHidden="0" w:uiPriority="65" w:unhideWhenUsed="0"/>
+    <w:lsdException w:name="Medium List 2 Accent 6" w:semiHidden="0" w:uiPriority="66" w:unhideWhenUsed="0"/>
+    <w:lsdException w:name="Medium Grid 1 Accent 6" w:semiHidden="0" w:uiPriority="67" w:unhideWhenUsed="0"/>
+    <w:lsdException w:name="Medium Grid 2 Accent 6" w:semiHidden="0" w:uiPriority="68" w:unhideWhenUsed="0"/>
+    <w:lsdException w:name="Medium Grid 3 Accent 6" w:semiHidden="0" w:uiPriority="69" w:unhideWhenUsed="0"/>
+    <w:lsdException w:name="Dark List Accent 6" w:semiHidden="0" w:uiPriority="70" w:unhideWhenUsed="0"/>
+    <w:lsdException w:name="Colorful Shading Accent 6" w:semiHidden="0" w:uiPriority="71" w:unhideWhenUsed="0"/>
+    <w:lsdException w:name="Colorful List Accent 6" w:semiHidden="0" w:uiPriority="72" w:unhideWhenUsed="0"/>
+    <w:lsdException w:name="Colorful Grid Accent 6" w:semiHidden="0" w:uiPriority="73" w:unhideWhenUsed="0"/>
+    <w:lsdException w:name="Subtle Emphasis" w:semiHidden="0" w:uiPriority="19" w:unhideWhenUsed="0" w:qFormat="1"/>
+    <w:lsdException w:name="Intense Emphasis" w:semiHidden="0" w:uiPriority="21" w:unhideWhenUsed="0" w:qFormat="1"/>
+    <w:lsdException w:name="Subtle Reference" w:semiHidden="0" w:uiPriority="31" w:unhideWhenUsed="0" w:qFormat="1"/>
+    <w:lsdException w:name="Intense Reference" w:semiHidden="0" w:uiPriority="32" w:unhideWhenUsed="0" w:qFormat="1"/>
+    <w:lsdException w:name="Book Title" w:semiHidden="0" w:uiPriority="33" w:unhideWhenUsed="0" w:qFormat="1"/>
+    <w:lsdException w:name="Bibliography" w:uiPriority="37"/>
+    <w:lsdException w:name="TOC Heading" w:uiPriority="39" w:qFormat="1"/>
   </w:latentStyles>
   <w:style w:type="paragraph" w:default="1" w:styleId="Normal">
     <w:name w:val="Normal"/>
@@ -3616,7 +4150,459 @@
       <w:contextualSpacing/>
     </w:pPr>
   </w:style>
-  <w:style w:type="table" w:styleId="Sombreadomedio1-nfasis1">
+  <w:style w:type="table" w:styleId="Sombreadomediano1-nfasis1">
+    <w:name w:val="Medium Shading 1 Accent 1"/>
+    <w:basedOn w:val="Tablanormal"/>
+    <w:uiPriority w:val="63"/>
+    <w:rsid w:val="002B1BB2"/>
+    <w:pPr>
+      <w:spacing w:after="0" w:line="240" w:lineRule="auto"/>
+    </w:pPr>
+    <w:tblPr>
+      <w:tblStyleRowBandSize w:val="1"/>
+      <w:tblStyleColBandSize w:val="1"/>
+      <w:tblInd w:w="0" w:type="dxa"/>
+      <w:tblBorders>
+        <w:top w:val="single" w:sz="8" w:space="0" w:color="7BA0CD" w:themeColor="accent1" w:themeTint="BF"/>
+        <w:left w:val="single" w:sz="8" w:space="0" w:color="7BA0CD" w:themeColor="accent1" w:themeTint="BF"/>
+        <w:bottom w:val="single" w:sz="8" w:space="0" w:color="7BA0CD" w:themeColor="accent1" w:themeTint="BF"/>
+        <w:right w:val="single" w:sz="8" w:space="0" w:color="7BA0CD" w:themeColor="accent1" w:themeTint="BF"/>
+        <w:insideH w:val="single" w:sz="8" w:space="0" w:color="7BA0CD" w:themeColor="accent1" w:themeTint="BF"/>
+      </w:tblBorders>
+      <w:tblCellMar>
+        <w:top w:w="0" w:type="dxa"/>
+        <w:left w:w="108" w:type="dxa"/>
+        <w:bottom w:w="0" w:type="dxa"/>
+        <w:right w:w="108" w:type="dxa"/>
+      </w:tblCellMar>
+    </w:tblPr>
+    <w:tblStylePr w:type="firstRow">
+      <w:pPr>
+        <w:spacing w:before="0" w:after="0" w:line="240" w:lineRule="auto"/>
+      </w:pPr>
+      <w:rPr>
+        <w:b/>
+        <w:bCs/>
+        <w:color w:val="FFFFFF" w:themeColor="background1"/>
+      </w:rPr>
+      <w:tblPr/>
+      <w:tcPr>
+        <w:tcBorders>
+          <w:top w:val="single" w:sz="8" w:space="0" w:color="7BA0CD" w:themeColor="accent1" w:themeTint="BF"/>
+          <w:left w:val="single" w:sz="8" w:space="0" w:color="7BA0CD" w:themeColor="accent1" w:themeTint="BF"/>
+          <w:bottom w:val="single" w:sz="8" w:space="0" w:color="7BA0CD" w:themeColor="accent1" w:themeTint="BF"/>
+          <w:right w:val="single" w:sz="8" w:space="0" w:color="7BA0CD" w:themeColor="accent1" w:themeTint="BF"/>
+          <w:insideH w:val="nil"/>
+          <w:insideV w:val="nil"/>
+        </w:tcBorders>
+        <w:shd w:val="clear" w:color="auto" w:fill="4F81BD" w:themeFill="accent1"/>
+      </w:tcPr>
+    </w:tblStylePr>
+    <w:tblStylePr w:type="lastRow">
+      <w:pPr>
+        <w:spacing w:before="0" w:after="0" w:line="240" w:lineRule="auto"/>
+      </w:pPr>
+      <w:rPr>
+        <w:b/>
+        <w:bCs/>
+      </w:rPr>
+      <w:tblPr/>
+      <w:tcPr>
+        <w:tcBorders>
+          <w:top w:val="double" w:sz="6" w:space="0" w:color="7BA0CD" w:themeColor="accent1" w:themeTint="BF"/>
+          <w:left w:val="single" w:sz="8" w:space="0" w:color="7BA0CD" w:themeColor="accent1" w:themeTint="BF"/>
+          <w:bottom w:val="single" w:sz="8" w:space="0" w:color="7BA0CD" w:themeColor="accent1" w:themeTint="BF"/>
+          <w:right w:val="single" w:sz="8" w:space="0" w:color="7BA0CD" w:themeColor="accent1" w:themeTint="BF"/>
+          <w:insideH w:val="nil"/>
+          <w:insideV w:val="nil"/>
+        </w:tcBorders>
+      </w:tcPr>
+    </w:tblStylePr>
+    <w:tblStylePr w:type="firstCol">
+      <w:rPr>
+        <w:b/>
+        <w:bCs/>
+      </w:rPr>
+    </w:tblStylePr>
+    <w:tblStylePr w:type="lastCol">
+      <w:rPr>
+        <w:b/>
+        <w:bCs/>
+      </w:rPr>
+    </w:tblStylePr>
+    <w:tblStylePr w:type="band1Vert">
+      <w:tblPr/>
+      <w:tcPr>
+        <w:shd w:val="clear" w:color="auto" w:fill="D3DFEE" w:themeFill="accent1" w:themeFillTint="3F"/>
+      </w:tcPr>
+    </w:tblStylePr>
+    <w:tblStylePr w:type="band1Horz">
+      <w:tblPr/>
+      <w:tcPr>
+        <w:tcBorders>
+          <w:insideH w:val="nil"/>
+          <w:insideV w:val="nil"/>
+        </w:tcBorders>
+        <w:shd w:val="clear" w:color="auto" w:fill="D3DFEE" w:themeFill="accent1" w:themeFillTint="3F"/>
+      </w:tcPr>
+    </w:tblStylePr>
+    <w:tblStylePr w:type="band2Horz">
+      <w:tblPr/>
+      <w:tcPr>
+        <w:tcBorders>
+          <w:insideH w:val="nil"/>
+          <w:insideV w:val="nil"/>
+        </w:tcBorders>
+      </w:tcPr>
+    </w:tblStylePr>
+  </w:style>
+</w:styles>
+</file>
+
+<file path=word/stylesWithEffects.xml><?xml version="1.0" encoding="utf-8"?>
+<w:styles xmlns:wpc="http://schemas.microsoft.com/office/word/2010/wordprocessingCanvas" xmlns:mo="http://schemas.microsoft.com/office/mac/office/2008/main" xmlns:mc="http://schemas.openxmlformats.org/markup-compatibility/2006" xmlns:mv="urn:schemas-microsoft-com:mac:vml" xmlns:o="urn:schemas-microsoft-com:office:office" xmlns:r="http://schemas.openxmlformats.org/officeDocument/2006/relationships" xmlns:m="http://schemas.openxmlformats.org/officeDocument/2006/math" xmlns:v="urn:schemas-microsoft-com:vml" xmlns:wp14="http://schemas.microsoft.com/office/word/2010/wordprocessingDrawing" xmlns:wp="http://schemas.openxmlformats.org/drawingml/2006/wordprocessingDrawing" xmlns:w10="urn:schemas-microsoft-com:office:word" xmlns:w="http://schemas.openxmlformats.org/wordprocessingml/2006/main" xmlns:w14="http://schemas.microsoft.com/office/word/2010/wordml" xmlns:wpg="http://schemas.microsoft.com/office/word/2010/wordprocessingGroup" xmlns:wpi="http://schemas.microsoft.com/office/word/2010/wordprocessingInk" xmlns:wne="http://schemas.microsoft.com/office/word/2006/wordml" xmlns:wps="http://schemas.microsoft.com/office/word/2010/wordprocessingShape" mc:Ignorable="w14 wp14">
+  <w:docDefaults>
+    <w:rPrDefault>
+      <w:rPr>
+        <w:rFonts w:asciiTheme="minorHAnsi" w:eastAsiaTheme="minorHAnsi" w:hAnsiTheme="minorHAnsi" w:cstheme="minorBidi"/>
+        <w:sz w:val="22"/>
+        <w:szCs w:val="22"/>
+        <w:lang w:val="es-PE" w:eastAsia="en-US" w:bidi="ar-SA"/>
+      </w:rPr>
+    </w:rPrDefault>
+    <w:pPrDefault>
+      <w:pPr>
+        <w:spacing w:after="200" w:line="276" w:lineRule="auto"/>
+      </w:pPr>
+    </w:pPrDefault>
+  </w:docDefaults>
+  <w:latentStyles w:defLockedState="0" w:defUIPriority="99" w:defSemiHidden="1" w:defUnhideWhenUsed="1" w:defQFormat="0" w:count="276">
+    <w:lsdException w:name="Normal" w:semiHidden="0" w:uiPriority="0" w:unhideWhenUsed="0" w:qFormat="1"/>
+    <w:lsdException w:name="heading 1" w:semiHidden="0" w:uiPriority="9" w:unhideWhenUsed="0" w:qFormat="1"/>
+    <w:lsdException w:name="heading 2" w:uiPriority="9" w:qFormat="1"/>
+    <w:lsdException w:name="heading 3" w:uiPriority="9" w:qFormat="1"/>
+    <w:lsdException w:name="heading 4" w:uiPriority="9" w:qFormat="1"/>
+    <w:lsdException w:name="heading 5" w:uiPriority="9" w:qFormat="1"/>
+    <w:lsdException w:name="heading 6" w:uiPriority="9" w:qFormat="1"/>
+    <w:lsdException w:name="heading 7" w:uiPriority="9" w:qFormat="1"/>
+    <w:lsdException w:name="heading 8" w:uiPriority="9" w:qFormat="1"/>
+    <w:lsdException w:name="heading 9" w:uiPriority="9" w:qFormat="1"/>
+    <w:lsdException w:name="toc 1" w:uiPriority="39"/>
+    <w:lsdException w:name="toc 2" w:uiPriority="39"/>
+    <w:lsdException w:name="toc 3" w:uiPriority="39"/>
+    <w:lsdException w:name="toc 4" w:uiPriority="39"/>
+    <w:lsdException w:name="toc 5" w:uiPriority="39"/>
+    <w:lsdException w:name="toc 6" w:uiPriority="39"/>
+    <w:lsdException w:name="toc 7" w:uiPriority="39"/>
+    <w:lsdException w:name="toc 8" w:uiPriority="39"/>
+    <w:lsdException w:name="toc 9" w:uiPriority="39"/>
+    <w:lsdException w:name="caption" w:uiPriority="35" w:qFormat="1"/>
+    <w:lsdException w:name="Title" w:semiHidden="0" w:uiPriority="10" w:unhideWhenUsed="0" w:qFormat="1"/>
+    <w:lsdException w:name="Default Paragraph Font" w:uiPriority="1"/>
+    <w:lsdException w:name="Subtitle" w:semiHidden="0" w:uiPriority="11" w:unhideWhenUsed="0" w:qFormat="1"/>
+    <w:lsdException w:name="Strong" w:semiHidden="0" w:uiPriority="22" w:unhideWhenUsed="0" w:qFormat="1"/>
+    <w:lsdException w:name="Emphasis" w:semiHidden="0" w:uiPriority="20" w:unhideWhenUsed="0" w:qFormat="1"/>
+    <w:lsdException w:name="Table Grid" w:semiHidden="0" w:uiPriority="59" w:unhideWhenUsed="0"/>
+    <w:lsdException w:name="Note Level 1" w:semiHidden="0" w:unhideWhenUsed="0"/>
+    <w:lsdException w:name="Note Level 2" w:semiHidden="0" w:unhideWhenUsed="0"/>
+    <w:lsdException w:name="Note Level 3" w:semiHidden="0" w:unhideWhenUsed="0"/>
+    <w:lsdException w:name="Note Level 4" w:semiHidden="0" w:unhideWhenUsed="0"/>
+    <w:lsdException w:name="Note Level 5" w:semiHidden="0" w:unhideWhenUsed="0"/>
+    <w:lsdException w:name="Note Level 6" w:semiHidden="0" w:unhideWhenUsed="0"/>
+    <w:lsdException w:name="Note Level 7" w:semiHidden="0" w:unhideWhenUsed="0"/>
+    <w:lsdException w:name="Note Level 8" w:semiHidden="0" w:unhideWhenUsed="0"/>
+    <w:lsdException w:name="Note Level 9" w:semiHidden="0" w:unhideWhenUsed="0"/>
+    <w:lsdException w:name="Placeholder Text" w:unhideWhenUsed="0"/>
+    <w:lsdException w:name="No Spacing" w:semiHidden="0" w:uiPriority="1" w:unhideWhenUsed="0" w:qFormat="1"/>
+    <w:lsdException w:name="Light Shading" w:semiHidden="0" w:uiPriority="60" w:unhideWhenUsed="0"/>
+    <w:lsdException w:name="Light List" w:semiHidden="0" w:uiPriority="61" w:unhideWhenUsed="0"/>
+    <w:lsdException w:name="Light Grid" w:semiHidden="0" w:uiPriority="62" w:unhideWhenUsed="0"/>
+    <w:lsdException w:name="Medium Shading 1" w:semiHidden="0" w:uiPriority="63" w:unhideWhenUsed="0"/>
+    <w:lsdException w:name="Medium Shading 2" w:semiHidden="0" w:uiPriority="64" w:unhideWhenUsed="0"/>
+    <w:lsdException w:name="Medium List 1" w:semiHidden="0" w:uiPriority="65" w:unhideWhenUsed="0"/>
+    <w:lsdException w:name="Medium List 2" w:semiHidden="0" w:uiPriority="66" w:unhideWhenUsed="0"/>
+    <w:lsdException w:name="Medium Grid 1" w:semiHidden="0" w:uiPriority="67" w:unhideWhenUsed="0"/>
+    <w:lsdException w:name="Medium Grid 2" w:semiHidden="0" w:uiPriority="68" w:unhideWhenUsed="0"/>
+    <w:lsdException w:name="Medium Grid 3" w:semiHidden="0" w:uiPriority="69" w:unhideWhenUsed="0"/>
+    <w:lsdException w:name="Dark List" w:semiHidden="0" w:uiPriority="70" w:unhideWhenUsed="0"/>
+    <w:lsdException w:name="Colorful Shading" w:semiHidden="0" w:uiPriority="71" w:unhideWhenUsed="0"/>
+    <w:lsdException w:name="Colorful List" w:semiHidden="0" w:uiPriority="72" w:unhideWhenUsed="0"/>
+    <w:lsdException w:name="Colorful Grid" w:semiHidden="0" w:uiPriority="73" w:unhideWhenUsed="0"/>
+    <w:lsdException w:name="Light Shading Accent 1" w:semiHidden="0" w:uiPriority="60" w:unhideWhenUsed="0"/>
+    <w:lsdException w:name="Light List Accent 1" w:semiHidden="0" w:uiPriority="61" w:unhideWhenUsed="0"/>
+    <w:lsdException w:name="Light Grid Accent 1" w:semiHidden="0" w:uiPriority="62" w:unhideWhenUsed="0"/>
+    <w:lsdException w:name="Medium Shading 1 Accent 1" w:semiHidden="0" w:uiPriority="63" w:unhideWhenUsed="0"/>
+    <w:lsdException w:name="Medium Shading 2 Accent 1" w:semiHidden="0" w:uiPriority="64" w:unhideWhenUsed="0"/>
+    <w:lsdException w:name="Medium List 1 Accent 1" w:semiHidden="0" w:uiPriority="65" w:unhideWhenUsed="0"/>
+    <w:lsdException w:name="Revision" w:unhideWhenUsed="0"/>
+    <w:lsdException w:name="List Paragraph" w:semiHidden="0" w:uiPriority="34" w:unhideWhenUsed="0" w:qFormat="1"/>
+    <w:lsdException w:name="Quote" w:semiHidden="0" w:uiPriority="29" w:unhideWhenUsed="0" w:qFormat="1"/>
+    <w:lsdException w:name="Intense Quote" w:semiHidden="0" w:uiPriority="30" w:unhideWhenUsed="0" w:qFormat="1"/>
+    <w:lsdException w:name="Medium List 2 Accent 1" w:semiHidden="0" w:uiPriority="66" w:unhideWhenUsed="0"/>
+    <w:lsdException w:name="Medium Grid 1 Accent 1" w:semiHidden="0" w:uiPriority="67" w:unhideWhenUsed="0"/>
+    <w:lsdException w:name="Medium Grid 2 Accent 1" w:semiHidden="0" w:uiPriority="68" w:unhideWhenUsed="0"/>
+    <w:lsdException w:name="Medium Grid 3 Accent 1" w:semiHidden="0" w:uiPriority="69" w:unhideWhenUsed="0"/>
+    <w:lsdException w:name="Dark List Accent 1" w:semiHidden="0" w:uiPriority="70" w:unhideWhenUsed="0"/>
+    <w:lsdException w:name="Colorful Shading Accent 1" w:semiHidden="0" w:uiPriority="71" w:unhideWhenUsed="0"/>
+    <w:lsdException w:name="Colorful List Accent 1" w:semiHidden="0" w:uiPriority="72" w:unhideWhenUsed="0"/>
+    <w:lsdException w:name="Colorful Grid Accent 1" w:semiHidden="0" w:uiPriority="73" w:unhideWhenUsed="0"/>
+    <w:lsdException w:name="Light Shading Accent 2" w:semiHidden="0" w:uiPriority="60" w:unhideWhenUsed="0"/>
+    <w:lsdException w:name="Light List Accent 2" w:semiHidden="0" w:uiPriority="61" w:unhideWhenUsed="0"/>
+    <w:lsdException w:name="Light Grid Accent 2" w:semiHidden="0" w:uiPriority="62" w:unhideWhenUsed="0"/>
+    <w:lsdException w:name="Medium Shading 1 Accent 2" w:semiHidden="0" w:uiPriority="63" w:unhideWhenUsed="0"/>
+    <w:lsdException w:name="Medium Shading 2 Accent 2" w:semiHidden="0" w:uiPriority="64" w:unhideWhenUsed="0"/>
+    <w:lsdException w:name="Medium List 1 Accent 2" w:semiHidden="0" w:uiPriority="65" w:unhideWhenUsed="0"/>
+    <w:lsdException w:name="Medium List 2 Accent 2" w:semiHidden="0" w:uiPriority="66" w:unhideWhenUsed="0"/>
+    <w:lsdException w:name="Medium Grid 1 Accent 2" w:semiHidden="0" w:uiPriority="67" w:unhideWhenUsed="0"/>
+    <w:lsdException w:name="Medium Grid 2 Accent 2" w:semiHidden="0" w:uiPriority="68" w:unhideWhenUsed="0"/>
+    <w:lsdException w:name="Medium Grid 3 Accent 2" w:semiHidden="0" w:uiPriority="69" w:unhideWhenUsed="0"/>
+    <w:lsdException w:name="Dark List Accent 2" w:semiHidden="0" w:uiPriority="70" w:unhideWhenUsed="0"/>
+    <w:lsdException w:name="Colorful Shading Accent 2" w:semiHidden="0" w:uiPriority="71" w:unhideWhenUsed="0"/>
+    <w:lsdException w:name="Colorful List Accent 2" w:semiHidden="0" w:uiPriority="72" w:unhideWhenUsed="0"/>
+    <w:lsdException w:name="Colorful Grid Accent 2" w:semiHidden="0" w:uiPriority="73" w:unhideWhenUsed="0"/>
+    <w:lsdException w:name="Light Shading Accent 3" w:semiHidden="0" w:uiPriority="60" w:unhideWhenUsed="0"/>
+    <w:lsdException w:name="Light List Accent 3" w:semiHidden="0" w:uiPriority="61" w:unhideWhenUsed="0"/>
+    <w:lsdException w:name="Light Grid Accent 3" w:semiHidden="0" w:uiPriority="62" w:unhideWhenUsed="0"/>
+    <w:lsdException w:name="Medium Shading 1 Accent 3" w:semiHidden="0" w:uiPriority="63" w:unhideWhenUsed="0"/>
+    <w:lsdException w:name="Medium Shading 2 Accent 3" w:semiHidden="0" w:uiPriority="64" w:unhideWhenUsed="0"/>
+    <w:lsdException w:name="Medium List 1 Accent 3" w:semiHidden="0" w:uiPriority="65" w:unhideWhenUsed="0"/>
+    <w:lsdException w:name="Medium List 2 Accent 3" w:semiHidden="0" w:uiPriority="66" w:unhideWhenUsed="0"/>
+    <w:lsdException w:name="Medium Grid 1 Accent 3" w:semiHidden="0" w:uiPriority="67" w:unhideWhenUsed="0"/>
+    <w:lsdException w:name="Medium Grid 2 Accent 3" w:semiHidden="0" w:uiPriority="68" w:unhideWhenUsed="0"/>
+    <w:lsdException w:name="Medium Grid 3 Accent 3" w:semiHidden="0" w:uiPriority="69" w:unhideWhenUsed="0"/>
+    <w:lsdException w:name="Dark List Accent 3" w:semiHidden="0" w:uiPriority="70" w:unhideWhenUsed="0"/>
+    <w:lsdException w:name="Colorful Shading Accent 3" w:semiHidden="0" w:uiPriority="71" w:unhideWhenUsed="0"/>
+    <w:lsdException w:name="Colorful List Accent 3" w:semiHidden="0" w:uiPriority="72" w:unhideWhenUsed="0"/>
+    <w:lsdException w:name="Colorful Grid Accent 3" w:semiHidden="0" w:uiPriority="73" w:unhideWhenUsed="0"/>
+    <w:lsdException w:name="Light Shading Accent 4" w:semiHidden="0" w:uiPriority="60" w:unhideWhenUsed="0"/>
+    <w:lsdException w:name="Light List Accent 4" w:semiHidden="0" w:uiPriority="61" w:unhideWhenUsed="0"/>
+    <w:lsdException w:name="Light Grid Accent 4" w:semiHidden="0" w:uiPriority="62" w:unhideWhenUsed="0"/>
+    <w:lsdException w:name="Medium Shading 1 Accent 4" w:semiHidden="0" w:uiPriority="63" w:unhideWhenUsed="0"/>
+    <w:lsdException w:name="Medium Shading 2 Accent 4" w:semiHidden="0" w:uiPriority="64" w:unhideWhenUsed="0"/>
+    <w:lsdException w:name="Medium List 1 Accent 4" w:semiHidden="0" w:uiPriority="65" w:unhideWhenUsed="0"/>
+    <w:lsdException w:name="Medium List 2 Accent 4" w:semiHidden="0" w:uiPriority="66" w:unhideWhenUsed="0"/>
+    <w:lsdException w:name="Medium Grid 1 Accent 4" w:semiHidden="0" w:uiPriority="67" w:unhideWhenUsed="0"/>
+    <w:lsdException w:name="Medium Grid 2 Accent 4" w:semiHidden="0" w:uiPriority="68" w:unhideWhenUsed="0"/>
+    <w:lsdException w:name="Medium Grid 3 Accent 4" w:semiHidden="0" w:uiPriority="69" w:unhideWhenUsed="0"/>
+    <w:lsdException w:name="Dark List Accent 4" w:semiHidden="0" w:uiPriority="70" w:unhideWhenUsed="0"/>
+    <w:lsdException w:name="Colorful Shading Accent 4" w:semiHidden="0" w:uiPriority="71" w:unhideWhenUsed="0"/>
+    <w:lsdException w:name="Colorful List Accent 4" w:semiHidden="0" w:uiPriority="72" w:unhideWhenUsed="0"/>
+    <w:lsdException w:name="Colorful Grid Accent 4" w:semiHidden="0" w:uiPriority="73" w:unhideWhenUsed="0"/>
+    <w:lsdException w:name="Light Shading Accent 5" w:semiHidden="0" w:uiPriority="60" w:unhideWhenUsed="0"/>
+    <w:lsdException w:name="Light List Accent 5" w:semiHidden="0" w:uiPriority="61" w:unhideWhenUsed="0"/>
+    <w:lsdException w:name="Light Grid Accent 5" w:semiHidden="0" w:uiPriority="62" w:unhideWhenUsed="0"/>
+    <w:lsdException w:name="Medium Shading 1 Accent 5" w:semiHidden="0" w:uiPriority="63" w:unhideWhenUsed="0"/>
+    <w:lsdException w:name="Medium Shading 2 Accent 5" w:semiHidden="0" w:uiPriority="64" w:unhideWhenUsed="0"/>
+    <w:lsdException w:name="Medium List 1 Accent 5" w:semiHidden="0" w:uiPriority="65" w:unhideWhenUsed="0"/>
+    <w:lsdException w:name="Medium List 2 Accent 5" w:semiHidden="0" w:uiPriority="66" w:unhideWhenUsed="0"/>
+    <w:lsdException w:name="Medium Grid 1 Accent 5" w:semiHidden="0" w:uiPriority="67" w:unhideWhenUsed="0"/>
+    <w:lsdException w:name="Medium Grid 2 Accent 5" w:semiHidden="0" w:uiPriority="68" w:unhideWhenUsed="0"/>
+    <w:lsdException w:name="Medium Grid 3 Accent 5" w:semiHidden="0" w:uiPriority="69" w:unhideWhenUsed="0"/>
+    <w:lsdException w:name="Dark List Accent 5" w:semiHidden="0" w:uiPriority="70" w:unhideWhenUsed="0"/>
+    <w:lsdException w:name="Colorful Shading Accent 5" w:semiHidden="0" w:uiPriority="71" w:unhideWhenUsed="0"/>
+    <w:lsdException w:name="Colorful List Accent 5" w:semiHidden="0" w:uiPriority="72" w:unhideWhenUsed="0"/>
+    <w:lsdException w:name="Colorful Grid Accent 5" w:semiHidden="0" w:uiPriority="73" w:unhideWhenUsed="0"/>
+    <w:lsdException w:name="Light Shading Accent 6" w:semiHidden="0" w:uiPriority="60" w:unhideWhenUsed="0"/>
+    <w:lsdException w:name="Light List Accent 6" w:semiHidden="0" w:uiPriority="61" w:unhideWhenUsed="0"/>
+    <w:lsdException w:name="Light Grid Accent 6" w:semiHidden="0" w:uiPriority="62" w:unhideWhenUsed="0"/>
+    <w:lsdException w:name="Medium Shading 1 Accent 6" w:semiHidden="0" w:uiPriority="63" w:unhideWhenUsed="0"/>
+    <w:lsdException w:name="Medium Shading 2 Accent 6" w:semiHidden="0" w:uiPriority="64" w:unhideWhenUsed="0"/>
+    <w:lsdException w:name="Medium List 1 Accent 6" w:semiHidden="0" w:uiPriority="65" w:unhideWhenUsed="0"/>
+    <w:lsdException w:name="Medium List 2 Accent 6" w:semiHidden="0" w:uiPriority="66" w:unhideWhenUsed="0"/>
+    <w:lsdException w:name="Medium Grid 1 Accent 6" w:semiHidden="0" w:uiPriority="67" w:unhideWhenUsed="0"/>
+    <w:lsdException w:name="Medium Grid 2 Accent 6" w:semiHidden="0" w:uiPriority="68" w:unhideWhenUsed="0"/>
+    <w:lsdException w:name="Medium Grid 3 Accent 6" w:semiHidden="0" w:uiPriority="69" w:unhideWhenUsed="0"/>
+    <w:lsdException w:name="Dark List Accent 6" w:semiHidden="0" w:uiPriority="70" w:unhideWhenUsed="0"/>
+    <w:lsdException w:name="Colorful Shading Accent 6" w:semiHidden="0" w:uiPriority="71" w:unhideWhenUsed="0"/>
+    <w:lsdException w:name="Colorful List Accent 6" w:semiHidden="0" w:uiPriority="72" w:unhideWhenUsed="0"/>
+    <w:lsdException w:name="Colorful Grid Accent 6" w:semiHidden="0" w:uiPriority="73" w:unhideWhenUsed="0"/>
+    <w:lsdException w:name="Subtle Emphasis" w:semiHidden="0" w:uiPriority="19" w:unhideWhenUsed="0" w:qFormat="1"/>
+    <w:lsdException w:name="Intense Emphasis" w:semiHidden="0" w:uiPriority="21" w:unhideWhenUsed="0" w:qFormat="1"/>
+    <w:lsdException w:name="Subtle Reference" w:semiHidden="0" w:uiPriority="31" w:unhideWhenUsed="0" w:qFormat="1"/>
+    <w:lsdException w:name="Intense Reference" w:semiHidden="0" w:uiPriority="32" w:unhideWhenUsed="0" w:qFormat="1"/>
+    <w:lsdException w:name="Book Title" w:semiHidden="0" w:uiPriority="33" w:unhideWhenUsed="0" w:qFormat="1"/>
+    <w:lsdException w:name="Bibliography" w:uiPriority="37"/>
+    <w:lsdException w:name="TOC Heading" w:uiPriority="39" w:qFormat="1"/>
+  </w:latentStyles>
+  <w:style w:type="paragraph" w:default="1" w:styleId="Normal">
+    <w:name w:val="Normal"/>
+    <w:qFormat/>
+  </w:style>
+  <w:style w:type="paragraph" w:styleId="Ttulo2">
+    <w:name w:val="heading 2"/>
+    <w:basedOn w:val="Normal"/>
+    <w:link w:val="Ttulo2Car"/>
+    <w:uiPriority w:val="9"/>
+    <w:qFormat/>
+    <w:rsid w:val="00E843A4"/>
+    <w:pPr>
+      <w:spacing w:before="100" w:beforeAutospacing="1" w:after="100" w:afterAutospacing="1" w:line="240" w:lineRule="auto"/>
+      <w:outlineLvl w:val="1"/>
+    </w:pPr>
+    <w:rPr>
+      <w:rFonts w:ascii="Times New Roman" w:eastAsia="Times New Roman" w:hAnsi="Times New Roman" w:cs="Times New Roman"/>
+      <w:b/>
+      <w:bCs/>
+      <w:sz w:val="36"/>
+      <w:szCs w:val="36"/>
+      <w:lang w:eastAsia="es-PE"/>
+    </w:rPr>
+  </w:style>
+  <w:style w:type="character" w:default="1" w:styleId="Fuentedeprrafopredeter">
+    <w:name w:val="Default Paragraph Font"/>
+    <w:uiPriority w:val="1"/>
+    <w:semiHidden/>
+    <w:unhideWhenUsed/>
+  </w:style>
+  <w:style w:type="table" w:default="1" w:styleId="Tablanormal">
+    <w:name w:val="Normal Table"/>
+    <w:uiPriority w:val="99"/>
+    <w:semiHidden/>
+    <w:unhideWhenUsed/>
+    <w:tblPr>
+      <w:tblInd w:w="0" w:type="dxa"/>
+      <w:tblCellMar>
+        <w:top w:w="0" w:type="dxa"/>
+        <w:left w:w="108" w:type="dxa"/>
+        <w:bottom w:w="0" w:type="dxa"/>
+        <w:right w:w="108" w:type="dxa"/>
+      </w:tblCellMar>
+    </w:tblPr>
+  </w:style>
+  <w:style w:type="numbering" w:default="1" w:styleId="Sinlista">
+    <w:name w:val="No List"/>
+    <w:uiPriority w:val="99"/>
+    <w:semiHidden/>
+    <w:unhideWhenUsed/>
+  </w:style>
+  <w:style w:type="character" w:customStyle="1" w:styleId="Ttulo2Car">
+    <w:name w:val="Título 2 Car"/>
+    <w:basedOn w:val="Fuentedeprrafopredeter"/>
+    <w:link w:val="Ttulo2"/>
+    <w:uiPriority w:val="9"/>
+    <w:rsid w:val="00E843A4"/>
+    <w:rPr>
+      <w:rFonts w:ascii="Times New Roman" w:eastAsia="Times New Roman" w:hAnsi="Times New Roman" w:cs="Times New Roman"/>
+      <w:b/>
+      <w:bCs/>
+      <w:sz w:val="36"/>
+      <w:szCs w:val="36"/>
+      <w:lang w:eastAsia="es-PE"/>
+    </w:rPr>
+  </w:style>
+  <w:style w:type="character" w:customStyle="1" w:styleId="mw-headline">
+    <w:name w:val="mw-headline"/>
+    <w:basedOn w:val="Fuentedeprrafopredeter"/>
+    <w:rsid w:val="00E843A4"/>
+  </w:style>
+  <w:style w:type="character" w:customStyle="1" w:styleId="mw-editsection">
+    <w:name w:val="mw-editsection"/>
+    <w:basedOn w:val="Fuentedeprrafopredeter"/>
+    <w:rsid w:val="00E843A4"/>
+  </w:style>
+  <w:style w:type="character" w:customStyle="1" w:styleId="mw-editsection-bracket">
+    <w:name w:val="mw-editsection-bracket"/>
+    <w:basedOn w:val="Fuentedeprrafopredeter"/>
+    <w:rsid w:val="00E843A4"/>
+  </w:style>
+  <w:style w:type="character" w:styleId="Hipervnculo">
+    <w:name w:val="Hyperlink"/>
+    <w:basedOn w:val="Fuentedeprrafopredeter"/>
+    <w:uiPriority w:val="99"/>
+    <w:unhideWhenUsed/>
+    <w:rsid w:val="00E843A4"/>
+    <w:rPr>
+      <w:color w:val="0000FF"/>
+      <w:u w:val="single"/>
+    </w:rPr>
+  </w:style>
+  <w:style w:type="paragraph" w:styleId="Textodeglobo">
+    <w:name w:val="Balloon Text"/>
+    <w:basedOn w:val="Normal"/>
+    <w:link w:val="TextodegloboCar"/>
+    <w:uiPriority w:val="99"/>
+    <w:semiHidden/>
+    <w:unhideWhenUsed/>
+    <w:rsid w:val="00E843A4"/>
+    <w:pPr>
+      <w:spacing w:after="0" w:line="240" w:lineRule="auto"/>
+    </w:pPr>
+    <w:rPr>
+      <w:rFonts w:ascii="Tahoma" w:hAnsi="Tahoma" w:cs="Tahoma"/>
+      <w:sz w:val="16"/>
+      <w:szCs w:val="16"/>
+    </w:rPr>
+  </w:style>
+  <w:style w:type="character" w:customStyle="1" w:styleId="TextodegloboCar">
+    <w:name w:val="Texto de globo Car"/>
+    <w:basedOn w:val="Fuentedeprrafopredeter"/>
+    <w:link w:val="Textodeglobo"/>
+    <w:uiPriority w:val="99"/>
+    <w:semiHidden/>
+    <w:rsid w:val="00E843A4"/>
+    <w:rPr>
+      <w:rFonts w:ascii="Tahoma" w:hAnsi="Tahoma" w:cs="Tahoma"/>
+      <w:sz w:val="16"/>
+      <w:szCs w:val="16"/>
+    </w:rPr>
+  </w:style>
+  <w:style w:type="paragraph" w:customStyle="1" w:styleId="default">
+    <w:name w:val="default"/>
+    <w:basedOn w:val="Normal"/>
+    <w:rsid w:val="00E843A4"/>
+    <w:pPr>
+      <w:spacing w:before="100" w:beforeAutospacing="1" w:after="100" w:afterAutospacing="1" w:line="240" w:lineRule="auto"/>
+    </w:pPr>
+    <w:rPr>
+      <w:rFonts w:ascii="Times New Roman" w:eastAsia="Times New Roman" w:hAnsi="Times New Roman" w:cs="Times New Roman"/>
+      <w:sz w:val="24"/>
+      <w:szCs w:val="24"/>
+      <w:lang w:eastAsia="es-PE"/>
+    </w:rPr>
+  </w:style>
+  <w:style w:type="character" w:customStyle="1" w:styleId="apple-converted-space">
+    <w:name w:val="apple-converted-space"/>
+    <w:basedOn w:val="Fuentedeprrafopredeter"/>
+    <w:rsid w:val="00E843A4"/>
+  </w:style>
+  <w:style w:type="table" w:styleId="Tablaconcuadrcula">
+    <w:name w:val="Table Grid"/>
+    <w:basedOn w:val="Tablanormal"/>
+    <w:uiPriority w:val="59"/>
+    <w:rsid w:val="00300B6F"/>
+    <w:pPr>
+      <w:spacing w:after="0" w:line="240" w:lineRule="auto"/>
+    </w:pPr>
+    <w:tblPr>
+      <w:tblInd w:w="0" w:type="dxa"/>
+      <w:tblBorders>
+        <w:top w:val="single" w:sz="4" w:space="0" w:color="auto"/>
+        <w:left w:val="single" w:sz="4" w:space="0" w:color="auto"/>
+        <w:bottom w:val="single" w:sz="4" w:space="0" w:color="auto"/>
+        <w:right w:val="single" w:sz="4" w:space="0" w:color="auto"/>
+        <w:insideH w:val="single" w:sz="4" w:space="0" w:color="auto"/>
+        <w:insideV w:val="single" w:sz="4" w:space="0" w:color="auto"/>
+      </w:tblBorders>
+      <w:tblCellMar>
+        <w:top w:w="0" w:type="dxa"/>
+        <w:left w:w="108" w:type="dxa"/>
+        <w:bottom w:w="0" w:type="dxa"/>
+        <w:right w:w="108" w:type="dxa"/>
+      </w:tblCellMar>
+    </w:tblPr>
+  </w:style>
+  <w:style w:type="paragraph" w:styleId="Prrafodelista">
+    <w:name w:val="List Paragraph"/>
+    <w:basedOn w:val="Normal"/>
+    <w:uiPriority w:val="34"/>
+    <w:qFormat/>
+    <w:rsid w:val="00E16985"/>
+    <w:pPr>
+      <w:ind w:left="720"/>
+      <w:contextualSpacing/>
+    </w:pPr>
+  </w:style>
+  <w:style w:type="table" w:styleId="Sombreadomediano1-nfasis1">
     <w:name w:val="Medium Shading 1 Accent 1"/>
     <w:basedOn w:val="Tablanormal"/>
     <w:uiPriority w:val="63"/>

</xml_diff>